<commit_message>
Modify the use case diagram to let all two experiment cases include the configuration case Add the UserRequirements.docx
</commit_message>
<xml_diff>
--- a/Documents/UseCaseDescription.docx
+++ b/Documents/UseCaseDescription.docx
@@ -223,9 +223,6 @@
                   </w:rPr>
                   <w:alias w:val="Date"/>
                   <w:id w:val="13406932"/>
-                  <w:placeholder>
-                    <w:docPart w:val="3EB6F2A67E8049EB997A0DF60FE61D9D"/>
-                  </w:placeholder>
                   <w:dataBinding w:prefixMappings="xmlns:ns0='http://schemas.microsoft.com/office/2006/coverPageProps'" w:xpath="/ns0:CoverPageProperties[1]/ns0:PublishDate[1]" w:storeItemID="{55AF091B-3C7A-41E3-B477-F2FDAA23CFDA}"/>
                   <w:date w:fullDate="2010-12-15T00:00:00Z">
                     <w:dateFormat w:val="M/d/yyyy"/>
@@ -275,6 +272,7 @@
         <w:pStyle w:val="Heading1"/>
       </w:pPr>
       <w:r>
+        <w:lastRenderedPageBreak/>
         <w:t>Use Case Diagram</w:t>
       </w:r>
     </w:p>
@@ -370,6 +368,9 @@
             <w:r>
               <w:t>Subject</w:t>
             </w:r>
+            <w:r>
+              <w:t>, Researcher</w:t>
+            </w:r>
           </w:p>
         </w:tc>
       </w:tr>
@@ -522,174 +523,192 @@
             </w:r>
           </w:p>
           <w:p/>
+          <w:p>
+            <w:r>
+              <w:t xml:space="preserve">Step 2. Include use case #3 “Configure”. </w:t>
+            </w:r>
+          </w:p>
           <w:p/>
           <w:p/>
-          <w:p>
-            <w:pPr>
-              <w:pStyle w:val="ListParagraph"/>
-              <w:ind w:left="0"/>
-            </w:pPr>
-            <w:r>
-              <w:t>Step 3. Press the space bar to start the experiment.</w:t>
-            </w:r>
-          </w:p>
-          <w:p>
-            <w:pPr>
-              <w:pStyle w:val="ListParagraph"/>
-              <w:ind w:left="0"/>
-            </w:pPr>
-          </w:p>
-          <w:p>
-            <w:pPr>
-              <w:pStyle w:val="ListParagraph"/>
-              <w:ind w:left="0"/>
-            </w:pPr>
-          </w:p>
-          <w:p>
-            <w:pPr>
-              <w:pStyle w:val="ListParagraph"/>
-              <w:ind w:left="0"/>
-            </w:pPr>
-          </w:p>
-          <w:p>
-            <w:pPr>
-              <w:pStyle w:val="ListParagraph"/>
-              <w:ind w:left="0"/>
-            </w:pPr>
-          </w:p>
-          <w:p>
-            <w:pPr>
-              <w:pStyle w:val="ListParagraph"/>
-              <w:ind w:left="0"/>
-            </w:pPr>
-          </w:p>
-          <w:p>
-            <w:pPr>
-              <w:pStyle w:val="ListParagraph"/>
-              <w:ind w:left="0"/>
-            </w:pPr>
-          </w:p>
-          <w:p>
-            <w:pPr>
-              <w:pStyle w:val="ListParagraph"/>
-              <w:ind w:left="0"/>
-            </w:pPr>
-          </w:p>
-          <w:p>
-            <w:pPr>
-              <w:pStyle w:val="ListParagraph"/>
-              <w:ind w:left="0"/>
-            </w:pPr>
-          </w:p>
-          <w:p>
-            <w:pPr>
-              <w:pStyle w:val="ListParagraph"/>
-              <w:ind w:left="0"/>
-            </w:pPr>
-          </w:p>
-          <w:p>
-            <w:pPr>
-              <w:pStyle w:val="ListParagraph"/>
-              <w:ind w:left="0"/>
-            </w:pPr>
-          </w:p>
-          <w:p>
-            <w:pPr>
-              <w:pStyle w:val="ListParagraph"/>
-              <w:ind w:left="0"/>
-            </w:pPr>
-          </w:p>
-          <w:p>
-            <w:pPr>
-              <w:pStyle w:val="ListParagraph"/>
-              <w:ind w:left="0"/>
-            </w:pPr>
-          </w:p>
-          <w:p>
-            <w:pPr>
-              <w:pStyle w:val="ListParagraph"/>
-              <w:ind w:left="0"/>
-            </w:pPr>
-          </w:p>
-          <w:p>
-            <w:pPr>
-              <w:pStyle w:val="ListParagraph"/>
-              <w:ind w:left="0"/>
-            </w:pPr>
-            <w:r>
-              <w:t xml:space="preserve">Step 6. Press up-arrow key or down-arrow key to adjust the shape of the 2D-view, such as pressing the up-arrow key for increasing the radius, and the down-arrow key for decreasing the radius. </w:t>
-            </w:r>
-          </w:p>
-          <w:p>
-            <w:pPr>
-              <w:pStyle w:val="ListParagraph"/>
-              <w:ind w:left="0"/>
-            </w:pPr>
-          </w:p>
-          <w:p>
-            <w:pPr>
-              <w:pStyle w:val="ListParagraph"/>
-              <w:ind w:left="0"/>
-            </w:pPr>
-          </w:p>
-          <w:p>
-            <w:pPr>
-              <w:pStyle w:val="ListParagraph"/>
-              <w:ind w:left="0"/>
-            </w:pPr>
-          </w:p>
-          <w:p>
-            <w:pPr>
-              <w:pStyle w:val="ListParagraph"/>
-              <w:ind w:left="0"/>
-            </w:pPr>
-          </w:p>
-          <w:p>
-            <w:pPr>
-              <w:pStyle w:val="ListParagraph"/>
-              <w:ind w:left="0"/>
-            </w:pPr>
-            <w:r>
-              <w:t>Step 8. Press the space bar to confirm the modification, or go back to Step 6 to adjust again.</w:t>
-            </w:r>
-          </w:p>
-          <w:p>
-            <w:pPr>
-              <w:pStyle w:val="ListParagraph"/>
-              <w:ind w:left="0"/>
-            </w:pPr>
-          </w:p>
-          <w:p>
-            <w:pPr>
-              <w:pStyle w:val="ListParagraph"/>
-              <w:ind w:left="0"/>
-            </w:pPr>
-          </w:p>
-          <w:p>
-            <w:pPr>
-              <w:pStyle w:val="ListParagraph"/>
-              <w:ind w:left="0"/>
-            </w:pPr>
-          </w:p>
-          <w:p>
-            <w:pPr>
-              <w:pStyle w:val="ListParagraph"/>
-              <w:ind w:left="0"/>
-            </w:pPr>
-          </w:p>
-          <w:p>
-            <w:pPr>
-              <w:pStyle w:val="ListParagraph"/>
-              <w:ind w:left="0"/>
-            </w:pPr>
-          </w:p>
-          <w:p>
-            <w:pPr>
-              <w:pStyle w:val="ListParagraph"/>
-              <w:ind w:left="0"/>
-            </w:pPr>
-            <w:r>
-              <w:t>Step 10. Go back to step 3 until the expected number of sessions and trials finished</w:t>
+          <w:p/>
+          <w:p>
+            <w:pPr>
+              <w:pStyle w:val="ListParagraph"/>
+              <w:ind w:left="0"/>
+            </w:pPr>
+            <w:r>
+              <w:t>Step 4</w:t>
+            </w:r>
+            <w:r>
+              <w:t>. Press the space bar to start the experiment.</w:t>
+            </w:r>
+          </w:p>
+          <w:p>
+            <w:pPr>
+              <w:pStyle w:val="ListParagraph"/>
+              <w:ind w:left="0"/>
+            </w:pPr>
+          </w:p>
+          <w:p>
+            <w:pPr>
+              <w:pStyle w:val="ListParagraph"/>
+              <w:ind w:left="0"/>
+            </w:pPr>
+          </w:p>
+          <w:p>
+            <w:pPr>
+              <w:pStyle w:val="ListParagraph"/>
+              <w:ind w:left="0"/>
+            </w:pPr>
+          </w:p>
+          <w:p>
+            <w:pPr>
+              <w:pStyle w:val="ListParagraph"/>
+              <w:ind w:left="0"/>
+            </w:pPr>
+          </w:p>
+          <w:p>
+            <w:pPr>
+              <w:pStyle w:val="ListParagraph"/>
+              <w:ind w:left="0"/>
+            </w:pPr>
+          </w:p>
+          <w:p>
+            <w:pPr>
+              <w:pStyle w:val="ListParagraph"/>
+              <w:ind w:left="0"/>
+            </w:pPr>
+          </w:p>
+          <w:p>
+            <w:pPr>
+              <w:pStyle w:val="ListParagraph"/>
+              <w:ind w:left="0"/>
+            </w:pPr>
+          </w:p>
+          <w:p>
+            <w:pPr>
+              <w:pStyle w:val="ListParagraph"/>
+              <w:ind w:left="0"/>
+            </w:pPr>
+          </w:p>
+          <w:p>
+            <w:pPr>
+              <w:pStyle w:val="ListParagraph"/>
+              <w:ind w:left="0"/>
+            </w:pPr>
+          </w:p>
+          <w:p>
+            <w:pPr>
+              <w:pStyle w:val="ListParagraph"/>
+              <w:ind w:left="0"/>
+            </w:pPr>
+          </w:p>
+          <w:p>
+            <w:pPr>
+              <w:pStyle w:val="ListParagraph"/>
+              <w:ind w:left="0"/>
+            </w:pPr>
+          </w:p>
+          <w:p>
+            <w:pPr>
+              <w:pStyle w:val="ListParagraph"/>
+              <w:ind w:left="0"/>
+            </w:pPr>
+          </w:p>
+          <w:p>
+            <w:pPr>
+              <w:pStyle w:val="ListParagraph"/>
+              <w:ind w:left="0"/>
+            </w:pPr>
+          </w:p>
+          <w:p>
+            <w:pPr>
+              <w:pStyle w:val="ListParagraph"/>
+              <w:ind w:left="0"/>
+            </w:pPr>
+            <w:r>
+              <w:t>Step 7</w:t>
+            </w:r>
+            <w:r>
+              <w:t xml:space="preserve">. Press up-arrow key or down-arrow key to adjust the shape of the 2D-view, such as pressing the up-arrow key for increasing the radius, and the down-arrow key for decreasing the radius. </w:t>
+            </w:r>
+          </w:p>
+          <w:p>
+            <w:pPr>
+              <w:pStyle w:val="ListParagraph"/>
+              <w:ind w:left="0"/>
+            </w:pPr>
+          </w:p>
+          <w:p>
+            <w:pPr>
+              <w:pStyle w:val="ListParagraph"/>
+              <w:ind w:left="0"/>
+            </w:pPr>
+          </w:p>
+          <w:p>
+            <w:pPr>
+              <w:pStyle w:val="ListParagraph"/>
+              <w:ind w:left="0"/>
+            </w:pPr>
+          </w:p>
+          <w:p>
+            <w:pPr>
+              <w:pStyle w:val="ListParagraph"/>
+              <w:ind w:left="0"/>
+            </w:pPr>
+          </w:p>
+          <w:p>
+            <w:pPr>
+              <w:pStyle w:val="ListParagraph"/>
+              <w:ind w:left="0"/>
+            </w:pPr>
+            <w:r>
+              <w:t>Step 9</w:t>
+            </w:r>
+            <w:r>
+              <w:t>. Press the space bar to confirm the modification, or go back to Step 6 to adjust again.</w:t>
+            </w:r>
+          </w:p>
+          <w:p>
+            <w:pPr>
+              <w:pStyle w:val="ListParagraph"/>
+              <w:ind w:left="0"/>
+            </w:pPr>
+          </w:p>
+          <w:p>
+            <w:pPr>
+              <w:pStyle w:val="ListParagraph"/>
+              <w:ind w:left="0"/>
+            </w:pPr>
+          </w:p>
+          <w:p>
+            <w:pPr>
+              <w:pStyle w:val="ListParagraph"/>
+              <w:ind w:left="0"/>
+            </w:pPr>
+          </w:p>
+          <w:p>
+            <w:pPr>
+              <w:pStyle w:val="ListParagraph"/>
+              <w:ind w:left="0"/>
+            </w:pPr>
+          </w:p>
+          <w:p>
+            <w:pPr>
+              <w:pStyle w:val="ListParagraph"/>
+              <w:ind w:left="0"/>
+            </w:pPr>
+          </w:p>
+          <w:p>
+            <w:pPr>
+              <w:pStyle w:val="ListParagraph"/>
+              <w:ind w:left="0"/>
+            </w:pPr>
+            <w:r>
+              <w:t>Step 11</w:t>
+            </w:r>
+            <w:r>
+              <w:t>. Go back to step 3 until the expected number of sessions and trials finished</w:t>
             </w:r>
           </w:p>
         </w:tc>
@@ -710,149 +729,186 @@
               <w:pStyle w:val="ListParagraph"/>
               <w:ind w:left="0"/>
             </w:pPr>
-            <w:r>
-              <w:t>Step 2. Show the string “Press Space Bar to Start” with section number and total number of sections.</w:t>
-            </w:r>
-          </w:p>
-          <w:p>
-            <w:pPr>
-              <w:pStyle w:val="ListParagraph"/>
-              <w:ind w:left="0"/>
-            </w:pPr>
-          </w:p>
-          <w:p>
-            <w:pPr>
-              <w:pStyle w:val="ListParagraph"/>
-              <w:ind w:left="0"/>
-            </w:pPr>
-          </w:p>
-          <w:p>
-            <w:pPr>
-              <w:pStyle w:val="ListParagraph"/>
-              <w:ind w:left="0"/>
-            </w:pPr>
-            <w:r>
-              <w:t>Step 4. Choose one object from the object base.</w:t>
-            </w:r>
-          </w:p>
-          <w:p>
-            <w:pPr>
-              <w:pStyle w:val="ListParagraph"/>
-              <w:ind w:left="0"/>
-            </w:pPr>
-          </w:p>
-          <w:p>
-            <w:pPr>
-              <w:pStyle w:val="ListParagraph"/>
-              <w:ind w:left="0"/>
-            </w:pPr>
-            <w:r>
-              <w:t>Step 5. Show the 3D-view of the object from z-axis at the left part of the screen, and continually rotate it by the y-axis back and forth; Show the 2D-view of the object from the y-axis (top of the object) on the right part of the screen, using orthogonal projection. The shape of the 2D-view may be distorted (zoomed, enlarged, using a random radius etc.).</w:t>
-            </w:r>
-          </w:p>
-          <w:p>
-            <w:pPr>
-              <w:pStyle w:val="ListParagraph"/>
-              <w:ind w:left="0"/>
-            </w:pPr>
-          </w:p>
-          <w:p>
-            <w:pPr>
-              <w:pStyle w:val="ListParagraph"/>
-              <w:ind w:left="0"/>
-            </w:pPr>
-          </w:p>
-          <w:p>
-            <w:pPr>
-              <w:pStyle w:val="ListParagraph"/>
-              <w:ind w:left="0"/>
-            </w:pPr>
-          </w:p>
-          <w:p>
-            <w:pPr>
-              <w:pStyle w:val="ListParagraph"/>
-              <w:ind w:left="0"/>
-            </w:pPr>
-          </w:p>
-          <w:p>
-            <w:pPr>
-              <w:pStyle w:val="ListParagraph"/>
-              <w:ind w:left="0"/>
-            </w:pPr>
-          </w:p>
-          <w:p>
-            <w:pPr>
-              <w:pStyle w:val="ListParagraph"/>
-              <w:ind w:left="0"/>
-            </w:pPr>
-          </w:p>
-          <w:p>
-            <w:pPr>
-              <w:pStyle w:val="ListParagraph"/>
-              <w:ind w:left="0"/>
-            </w:pPr>
-          </w:p>
-          <w:p>
-            <w:pPr>
-              <w:pStyle w:val="ListParagraph"/>
-              <w:ind w:left="0"/>
-            </w:pPr>
-            <w:r>
-              <w:t>Step 7. Update the adjusted 2D-view according to the key the subject pressed.</w:t>
-            </w:r>
-          </w:p>
-          <w:p>
-            <w:pPr>
-              <w:pStyle w:val="ListParagraph"/>
-              <w:ind w:left="0"/>
-            </w:pPr>
-          </w:p>
-          <w:p>
-            <w:pPr>
-              <w:pStyle w:val="ListParagraph"/>
-              <w:ind w:left="0"/>
-            </w:pPr>
-          </w:p>
-          <w:p>
-            <w:pPr>
-              <w:pStyle w:val="ListParagraph"/>
-              <w:ind w:left="0"/>
-            </w:pPr>
-          </w:p>
-          <w:p>
-            <w:pPr>
-              <w:pStyle w:val="ListParagraph"/>
-              <w:ind w:left="0"/>
-            </w:pPr>
-            <w:r>
-              <w:t xml:space="preserve">Step 9. Record the all available information of the trial, such as trial number, object number, initial aspect ratio, aspect ratio after adjustment, and so on. </w:t>
-            </w:r>
-          </w:p>
-          <w:p>
-            <w:pPr>
-              <w:pStyle w:val="ListParagraph"/>
-              <w:ind w:left="0"/>
-            </w:pPr>
-          </w:p>
-          <w:p>
-            <w:pPr>
-              <w:pStyle w:val="ListParagraph"/>
-              <w:ind w:left="0"/>
-            </w:pPr>
-          </w:p>
-          <w:p>
-            <w:pPr>
-              <w:pStyle w:val="ListParagraph"/>
-              <w:ind w:left="0"/>
-            </w:pPr>
-          </w:p>
-          <w:p>
-            <w:pPr>
-              <w:pStyle w:val="ListParagraph"/>
-              <w:ind w:left="0"/>
-            </w:pPr>
-            <w:r>
-              <w:t>Step 11. Show “Experiment finished” and exit the program.</w:t>
+          </w:p>
+          <w:p>
+            <w:pPr>
+              <w:pStyle w:val="ListParagraph"/>
+              <w:ind w:left="0"/>
+            </w:pPr>
+          </w:p>
+          <w:p>
+            <w:pPr>
+              <w:pStyle w:val="ListParagraph"/>
+              <w:ind w:left="0"/>
+            </w:pPr>
+          </w:p>
+          <w:p>
+            <w:pPr>
+              <w:pStyle w:val="ListParagraph"/>
+              <w:ind w:left="0"/>
+            </w:pPr>
+            <w:r>
+              <w:t>Step 3</w:t>
+            </w:r>
+            <w:r>
+              <w:t>. Show the string “Press Space Bar to Start” with section number and total number of sections.</w:t>
+            </w:r>
+          </w:p>
+          <w:p>
+            <w:pPr>
+              <w:pStyle w:val="ListParagraph"/>
+              <w:ind w:left="0"/>
+            </w:pPr>
+          </w:p>
+          <w:p>
+            <w:pPr>
+              <w:pStyle w:val="ListParagraph"/>
+              <w:ind w:left="0"/>
+            </w:pPr>
+          </w:p>
+          <w:p>
+            <w:pPr>
+              <w:pStyle w:val="ListParagraph"/>
+              <w:ind w:left="0"/>
+            </w:pPr>
+            <w:r>
+              <w:t>Step 5</w:t>
+            </w:r>
+            <w:r>
+              <w:t>. Choose one object from the object base.</w:t>
+            </w:r>
+          </w:p>
+          <w:p>
+            <w:pPr>
+              <w:pStyle w:val="ListParagraph"/>
+              <w:ind w:left="0"/>
+            </w:pPr>
+          </w:p>
+          <w:p>
+            <w:pPr>
+              <w:pStyle w:val="ListParagraph"/>
+              <w:ind w:left="0"/>
+            </w:pPr>
+            <w:r>
+              <w:t>Step 6</w:t>
+            </w:r>
+            <w:r>
+              <w:t>. Show the 3D-view of the object from z-axis at the left part of the screen, and continually rotate it by the y-axis back and forth; Show the 2D-view of the object from the y-axis (top of the object) on the right part of the screen, using orthogonal projection. The shape of the 2D-view may be distorted (zoomed, enlarged, using a random radius etc.).</w:t>
+            </w:r>
+          </w:p>
+          <w:p>
+            <w:pPr>
+              <w:pStyle w:val="ListParagraph"/>
+              <w:ind w:left="0"/>
+            </w:pPr>
+          </w:p>
+          <w:p>
+            <w:pPr>
+              <w:pStyle w:val="ListParagraph"/>
+              <w:ind w:left="0"/>
+            </w:pPr>
+          </w:p>
+          <w:p>
+            <w:pPr>
+              <w:pStyle w:val="ListParagraph"/>
+              <w:ind w:left="0"/>
+            </w:pPr>
+          </w:p>
+          <w:p>
+            <w:pPr>
+              <w:pStyle w:val="ListParagraph"/>
+              <w:ind w:left="0"/>
+            </w:pPr>
+          </w:p>
+          <w:p>
+            <w:pPr>
+              <w:pStyle w:val="ListParagraph"/>
+              <w:ind w:left="0"/>
+            </w:pPr>
+          </w:p>
+          <w:p>
+            <w:pPr>
+              <w:pStyle w:val="ListParagraph"/>
+              <w:ind w:left="0"/>
+            </w:pPr>
+          </w:p>
+          <w:p>
+            <w:pPr>
+              <w:pStyle w:val="ListParagraph"/>
+              <w:ind w:left="0"/>
+            </w:pPr>
+          </w:p>
+          <w:p>
+            <w:pPr>
+              <w:pStyle w:val="ListParagraph"/>
+              <w:ind w:left="0"/>
+            </w:pPr>
+            <w:r>
+              <w:lastRenderedPageBreak/>
+              <w:t>Step 8</w:t>
+            </w:r>
+            <w:r>
+              <w:t>. Update the adjusted 2D-view according to the key the subject pressed.</w:t>
+            </w:r>
+          </w:p>
+          <w:p>
+            <w:pPr>
+              <w:pStyle w:val="ListParagraph"/>
+              <w:ind w:left="0"/>
+            </w:pPr>
+          </w:p>
+          <w:p>
+            <w:pPr>
+              <w:pStyle w:val="ListParagraph"/>
+              <w:ind w:left="0"/>
+            </w:pPr>
+          </w:p>
+          <w:p>
+            <w:pPr>
+              <w:pStyle w:val="ListParagraph"/>
+              <w:ind w:left="0"/>
+            </w:pPr>
+          </w:p>
+          <w:p>
+            <w:pPr>
+              <w:pStyle w:val="ListParagraph"/>
+              <w:ind w:left="0"/>
+            </w:pPr>
+            <w:r>
+              <w:t>Step 10</w:t>
+            </w:r>
+            <w:r>
+              <w:t xml:space="preserve">. Record the all available information of the trial, such as trial number, object number, initial aspect ratio, aspect ratio after adjustment, and so on. </w:t>
+            </w:r>
+          </w:p>
+          <w:p>
+            <w:pPr>
+              <w:pStyle w:val="ListParagraph"/>
+              <w:ind w:left="0"/>
+            </w:pPr>
+          </w:p>
+          <w:p>
+            <w:pPr>
+              <w:pStyle w:val="ListParagraph"/>
+              <w:ind w:left="0"/>
+            </w:pPr>
+          </w:p>
+          <w:p>
+            <w:pPr>
+              <w:pStyle w:val="ListParagraph"/>
+              <w:ind w:left="0"/>
+            </w:pPr>
+          </w:p>
+          <w:p>
+            <w:pPr>
+              <w:pStyle w:val="ListParagraph"/>
+              <w:ind w:left="0"/>
+            </w:pPr>
+            <w:r>
+              <w:t>Step 12</w:t>
+            </w:r>
+            <w:r>
+              <w:t>. Show “Experiment finished” and exit the program.</w:t>
             </w:r>
           </w:p>
         </w:tc>
@@ -864,6 +920,7 @@
           </w:tcPr>
           <w:p>
             <w:r>
+              <w:lastRenderedPageBreak/>
               <w:t>Alternative course of events</w:t>
             </w:r>
           </w:p>
@@ -1628,6 +1685,7 @@
   <w:style w:type="paragraph" w:default="1" w:styleId="Normal">
     <w:name w:val="Normal"/>
     <w:qFormat/>
+    <w:rsid w:val="00D573DF"/>
   </w:style>
   <w:style w:type="paragraph" w:styleId="Heading1">
     <w:name w:val="heading 1"/>
@@ -2015,35 +2073,6 @@
         </w:p>
       </w:docPartBody>
     </w:docPart>
-    <w:docPart>
-      <w:docPartPr>
-        <w:name w:val="B8EABC696B454E7CB2FEB09136196464"/>
-        <w:category>
-          <w:name w:val="General"/>
-          <w:gallery w:val="placeholder"/>
-        </w:category>
-        <w:types>
-          <w:type w:val="bbPlcHdr"/>
-        </w:types>
-        <w:behaviors>
-          <w:behavior w:val="content"/>
-        </w:behaviors>
-        <w:guid w:val="{E6E6A4B0-3E34-4969-9410-013964EF4F12}"/>
-      </w:docPartPr>
-      <w:docPartBody>
-        <w:p>
-          <w:pPr>
-            <w:pStyle w:val="B8EABC696B454E7CB2FEB09136196464"/>
-          </w:pPr>
-          <w:r>
-            <w:rPr>
-              <w:color w:val="4F81BD" w:themeColor="accent1"/>
-            </w:rPr>
-            <w:t>[Type the author name]</w:t>
-          </w:r>
-        </w:p>
-      </w:docPartBody>
-    </w:docPart>
   </w:docParts>
 </w:glossaryDocument>
 </file>
@@ -2075,8 +2104,9 @@
     <w:panose1 w:val="020B0604030504040204"/>
     <w:charset w:val="00"/>
     <w:family w:val="swiss"/>
+    <w:notTrueType/>
     <w:pitch w:val="variable"/>
-    <w:sig w:usb0="61002A87" w:usb1="80000000" w:usb2="00000008" w:usb3="00000000" w:csb0="000101FF" w:csb1="00000000"/>
+    <w:sig w:usb0="00000003" w:usb1="00000000" w:usb2="00000000" w:usb3="00000000" w:csb0="00000001" w:csb1="00000000"/>
   </w:font>
 </w:fonts>
 </file>
@@ -2091,6 +2121,7 @@
   </w:compat>
   <w:rsids>
     <w:rsidRoot w:val="005A505D"/>
+    <w:rsid w:val="004867FF"/>
     <w:rsid w:val="005A505D"/>
   </w:rsids>
   <m:mathPr>
@@ -2272,6 +2303,7 @@
   <w:style w:type="paragraph" w:default="1" w:styleId="Normal">
     <w:name w:val="Normal"/>
     <w:qFormat/>
+    <w:rsid w:val="004867FF"/>
   </w:style>
   <w:style w:type="character" w:default="1" w:styleId="DefaultParagraphFont">
     <w:name w:val="Default Paragraph Font"/>
@@ -2637,7 +2669,7 @@
 </file>
 
 <file path=customXml/itemProps2.xml><?xml version="1.0" encoding="utf-8"?>
-<ds:datastoreItem xmlns:ds="http://schemas.openxmlformats.org/officeDocument/2006/customXml" ds:itemID="{0E3D1478-11B4-4CD0-98EA-DF1168E60A84}">
+<ds:datastoreItem xmlns:ds="http://schemas.openxmlformats.org/officeDocument/2006/customXml" ds:itemID="{7254CAD8-F5E2-429C-B811-6295F9ECD6C7}">
   <ds:schemaRefs>
     <ds:schemaRef ds:uri="http://schemas.openxmlformats.org/officeDocument/2006/bibliography"/>
   </ds:schemaRefs>

</xml_diff>

<commit_message>
Finished the UseCaseDescription.docx and UserRequirements.docx v0.1
</commit_message>
<xml_diff>
--- a/Documents/UseCaseDescription.docx
+++ b/Documents/UseCaseDescription.docx
@@ -193,9 +193,6 @@
                   </w:rPr>
                   <w:alias w:val="Author"/>
                   <w:id w:val="13406928"/>
-                  <w:placeholder>
-                    <w:docPart w:val="B8EABC696B454E7CB2FEB09136196464"/>
-                  </w:placeholder>
                   <w:dataBinding w:prefixMappings="xmlns:ns0='http://schemas.openxmlformats.org/package/2006/metadata/core-properties' xmlns:ns1='http://purl.org/dc/elements/1.1/'" w:xpath="/ns0:coreProperties[1]/ns1:creator[1]" w:storeItemID="{6C3C8BC8-F283-45AE-878A-BAB7291924A1}"/>
                   <w:text/>
                 </w:sdtPr>
@@ -276,7 +273,81 @@
         <w:t>Use Case Diagram</w:t>
       </w:r>
     </w:p>
-    <w:p/>
+    <w:p>
+      <w:r>
+        <w:t>This section shows the use case diagram for the system. The</w:t>
+      </w:r>
+      <w:r>
+        <w:t xml:space="preserve">re are three use </w:t>
+      </w:r>
+      <w:r>
+        <w:t xml:space="preserve">cases, </w:t>
+      </w:r>
+      <w:r>
+        <w:t>“DotheExperiment”. “DothePractice”</w:t>
+      </w:r>
+      <w:r>
+        <w:t>,</w:t>
+      </w:r>
+      <w:r>
+        <w:t xml:space="preserve"> and “Configure”</w:t>
+      </w:r>
+      <w:r>
+        <w:t>. And there are two actors, “Subject” and “Researcher”</w:t>
+      </w:r>
+    </w:p>
+    <w:p>
+      <w:r>
+        <w:rPr>
+          <w:noProof/>
+        </w:rPr>
+        <w:drawing>
+          <wp:inline distT="0" distB="0" distL="0" distR="0">
+            <wp:extent cx="5943600" cy="2628651"/>
+            <wp:effectExtent l="19050" t="0" r="0" b="0"/>
+            <wp:docPr id="1" name="Picture 1"/>
+            <wp:cNvGraphicFramePr>
+              <a:graphicFrameLocks xmlns:a="http://schemas.openxmlformats.org/drawingml/2006/main" noChangeAspect="1"/>
+            </wp:cNvGraphicFramePr>
+            <a:graphic xmlns:a="http://schemas.openxmlformats.org/drawingml/2006/main">
+              <a:graphicData uri="http://schemas.openxmlformats.org/drawingml/2006/picture">
+                <pic:pic xmlns:pic="http://schemas.openxmlformats.org/drawingml/2006/picture">
+                  <pic:nvPicPr>
+                    <pic:cNvPr id="0" name="Picture 1"/>
+                    <pic:cNvPicPr>
+                      <a:picLocks noChangeAspect="1" noChangeArrowheads="1"/>
+                    </pic:cNvPicPr>
+                  </pic:nvPicPr>
+                  <pic:blipFill>
+                    <a:blip r:embed="rId7" cstate="print"/>
+                    <a:srcRect/>
+                    <a:stretch>
+                      <a:fillRect/>
+                    </a:stretch>
+                  </pic:blipFill>
+                  <pic:spPr bwMode="auto">
+                    <a:xfrm>
+                      <a:off x="0" y="0"/>
+                      <a:ext cx="5943600" cy="2628651"/>
+                    </a:xfrm>
+                    <a:prstGeom prst="rect">
+                      <a:avLst/>
+                    </a:prstGeom>
+                    <a:noFill/>
+                    <a:ln w="9525">
+                      <a:noFill/>
+                      <a:miter lim="800000"/>
+                      <a:headEnd/>
+                      <a:tailEnd/>
+                    </a:ln>
+                  </pic:spPr>
+                </pic:pic>
+              </a:graphicData>
+            </a:graphic>
+          </wp:inline>
+        </w:drawing>
+      </w:r>
+    </w:p>
     <w:p>
       <w:pPr>
         <w:pStyle w:val="Heading1"/>
@@ -287,7 +358,19 @@
     </w:p>
     <w:p>
       <w:r>
-        <w:t>In this section, I will discuss the use case descriptions of all the use cases.</w:t>
+        <w:t xml:space="preserve">In this section, I will discuss the </w:t>
+      </w:r>
+      <w:r>
+        <w:t xml:space="preserve">detailed </w:t>
+      </w:r>
+      <w:r>
+        <w:t xml:space="preserve">use case descriptions of all </w:t>
+      </w:r>
+      <w:r>
+        <w:t>three</w:t>
+      </w:r>
+      <w:r>
+        <w:t xml:space="preserve"> use cases.</w:t>
       </w:r>
     </w:p>
     <w:tbl>
@@ -415,7 +498,7 @@
           </w:tcPr>
           <w:p>
             <w:r>
-              <w:t>Researcher set the configuration</w:t>
+              <w:t>N/A</w:t>
             </w:r>
           </w:p>
         </w:tc>
@@ -461,7 +544,7 @@
           </w:tcPr>
           <w:p>
             <w:r>
-              <w:t>N/A</w:t>
+              <w:t>Researcher set the experiment mode in the configuration</w:t>
             </w:r>
           </w:p>
         </w:tc>
@@ -488,6 +571,9 @@
             </w:pPr>
             <w:r>
               <w:t>Actor</w:t>
+            </w:r>
+            <w:r>
+              <w:t>s</w:t>
             </w:r>
           </w:p>
         </w:tc>
@@ -531,191 +617,6 @@
           <w:p/>
           <w:p/>
           <w:p/>
-          <w:p>
-            <w:pPr>
-              <w:pStyle w:val="ListParagraph"/>
-              <w:ind w:left="0"/>
-            </w:pPr>
-            <w:r>
-              <w:t>Step 4</w:t>
-            </w:r>
-            <w:r>
-              <w:t>. Press the space bar to start the experiment.</w:t>
-            </w:r>
-          </w:p>
-          <w:p>
-            <w:pPr>
-              <w:pStyle w:val="ListParagraph"/>
-              <w:ind w:left="0"/>
-            </w:pPr>
-          </w:p>
-          <w:p>
-            <w:pPr>
-              <w:pStyle w:val="ListParagraph"/>
-              <w:ind w:left="0"/>
-            </w:pPr>
-          </w:p>
-          <w:p>
-            <w:pPr>
-              <w:pStyle w:val="ListParagraph"/>
-              <w:ind w:left="0"/>
-            </w:pPr>
-          </w:p>
-          <w:p>
-            <w:pPr>
-              <w:pStyle w:val="ListParagraph"/>
-              <w:ind w:left="0"/>
-            </w:pPr>
-          </w:p>
-          <w:p>
-            <w:pPr>
-              <w:pStyle w:val="ListParagraph"/>
-              <w:ind w:left="0"/>
-            </w:pPr>
-          </w:p>
-          <w:p>
-            <w:pPr>
-              <w:pStyle w:val="ListParagraph"/>
-              <w:ind w:left="0"/>
-            </w:pPr>
-          </w:p>
-          <w:p>
-            <w:pPr>
-              <w:pStyle w:val="ListParagraph"/>
-              <w:ind w:left="0"/>
-            </w:pPr>
-          </w:p>
-          <w:p>
-            <w:pPr>
-              <w:pStyle w:val="ListParagraph"/>
-              <w:ind w:left="0"/>
-            </w:pPr>
-          </w:p>
-          <w:p>
-            <w:pPr>
-              <w:pStyle w:val="ListParagraph"/>
-              <w:ind w:left="0"/>
-            </w:pPr>
-          </w:p>
-          <w:p>
-            <w:pPr>
-              <w:pStyle w:val="ListParagraph"/>
-              <w:ind w:left="0"/>
-            </w:pPr>
-          </w:p>
-          <w:p>
-            <w:pPr>
-              <w:pStyle w:val="ListParagraph"/>
-              <w:ind w:left="0"/>
-            </w:pPr>
-          </w:p>
-          <w:p>
-            <w:pPr>
-              <w:pStyle w:val="ListParagraph"/>
-              <w:ind w:left="0"/>
-            </w:pPr>
-          </w:p>
-          <w:p>
-            <w:pPr>
-              <w:pStyle w:val="ListParagraph"/>
-              <w:ind w:left="0"/>
-            </w:pPr>
-          </w:p>
-          <w:p>
-            <w:pPr>
-              <w:pStyle w:val="ListParagraph"/>
-              <w:ind w:left="0"/>
-            </w:pPr>
-            <w:r>
-              <w:t>Step 7</w:t>
-            </w:r>
-            <w:r>
-              <w:t xml:space="preserve">. Press up-arrow key or down-arrow key to adjust the shape of the 2D-view, such as pressing the up-arrow key for increasing the radius, and the down-arrow key for decreasing the radius. </w:t>
-            </w:r>
-          </w:p>
-          <w:p>
-            <w:pPr>
-              <w:pStyle w:val="ListParagraph"/>
-              <w:ind w:left="0"/>
-            </w:pPr>
-          </w:p>
-          <w:p>
-            <w:pPr>
-              <w:pStyle w:val="ListParagraph"/>
-              <w:ind w:left="0"/>
-            </w:pPr>
-          </w:p>
-          <w:p>
-            <w:pPr>
-              <w:pStyle w:val="ListParagraph"/>
-              <w:ind w:left="0"/>
-            </w:pPr>
-          </w:p>
-          <w:p>
-            <w:pPr>
-              <w:pStyle w:val="ListParagraph"/>
-              <w:ind w:left="0"/>
-            </w:pPr>
-          </w:p>
-          <w:p>
-            <w:pPr>
-              <w:pStyle w:val="ListParagraph"/>
-              <w:ind w:left="0"/>
-            </w:pPr>
-            <w:r>
-              <w:t>Step 9</w:t>
-            </w:r>
-            <w:r>
-              <w:t>. Press the space bar to confirm the modification, or go back to Step 6 to adjust again.</w:t>
-            </w:r>
-          </w:p>
-          <w:p>
-            <w:pPr>
-              <w:pStyle w:val="ListParagraph"/>
-              <w:ind w:left="0"/>
-            </w:pPr>
-          </w:p>
-          <w:p>
-            <w:pPr>
-              <w:pStyle w:val="ListParagraph"/>
-              <w:ind w:left="0"/>
-            </w:pPr>
-          </w:p>
-          <w:p>
-            <w:pPr>
-              <w:pStyle w:val="ListParagraph"/>
-              <w:ind w:left="0"/>
-            </w:pPr>
-          </w:p>
-          <w:p>
-            <w:pPr>
-              <w:pStyle w:val="ListParagraph"/>
-              <w:ind w:left="0"/>
-            </w:pPr>
-          </w:p>
-          <w:p>
-            <w:pPr>
-              <w:pStyle w:val="ListParagraph"/>
-              <w:ind w:left="0"/>
-            </w:pPr>
-          </w:p>
-          <w:p>
-            <w:pPr>
-              <w:pStyle w:val="ListParagraph"/>
-              <w:ind w:left="0"/>
-            </w:pPr>
-            <w:r>
-              <w:t>Step 11</w:t>
-            </w:r>
-            <w:r>
-              <w:t>. Go back to step 3 until the expected number of sessions and trials finished</w:t>
-            </w:r>
-          </w:p>
-        </w:tc>
-        <w:tc>
-          <w:tcPr>
-            <w:tcW w:w="3609" w:type="dxa"/>
-          </w:tcPr>
           <w:p/>
           <w:p/>
           <w:p>
@@ -723,6 +624,220 @@
               <w:pStyle w:val="ListParagraph"/>
               <w:ind w:left="0"/>
             </w:pPr>
+            <w:r>
+              <w:t>Step 5</w:t>
+            </w:r>
+            <w:r>
+              <w:t>. Press the space bar to start the experiment.</w:t>
+            </w:r>
+          </w:p>
+          <w:p>
+            <w:pPr>
+              <w:pStyle w:val="ListParagraph"/>
+              <w:ind w:left="0"/>
+            </w:pPr>
+          </w:p>
+          <w:p>
+            <w:pPr>
+              <w:pStyle w:val="ListParagraph"/>
+              <w:ind w:left="0"/>
+            </w:pPr>
+          </w:p>
+          <w:p>
+            <w:pPr>
+              <w:pStyle w:val="ListParagraph"/>
+              <w:ind w:left="0"/>
+            </w:pPr>
+          </w:p>
+          <w:p>
+            <w:pPr>
+              <w:pStyle w:val="ListParagraph"/>
+              <w:ind w:left="0"/>
+            </w:pPr>
+          </w:p>
+          <w:p>
+            <w:pPr>
+              <w:pStyle w:val="ListParagraph"/>
+              <w:ind w:left="0"/>
+            </w:pPr>
+          </w:p>
+          <w:p>
+            <w:pPr>
+              <w:pStyle w:val="ListParagraph"/>
+              <w:ind w:left="0"/>
+            </w:pPr>
+          </w:p>
+          <w:p>
+            <w:pPr>
+              <w:pStyle w:val="ListParagraph"/>
+              <w:ind w:left="0"/>
+            </w:pPr>
+          </w:p>
+          <w:p>
+            <w:pPr>
+              <w:pStyle w:val="ListParagraph"/>
+              <w:ind w:left="0"/>
+            </w:pPr>
+          </w:p>
+          <w:p>
+            <w:pPr>
+              <w:pStyle w:val="ListParagraph"/>
+              <w:ind w:left="0"/>
+            </w:pPr>
+          </w:p>
+          <w:p>
+            <w:pPr>
+              <w:pStyle w:val="ListParagraph"/>
+              <w:ind w:left="0"/>
+            </w:pPr>
+          </w:p>
+          <w:p>
+            <w:pPr>
+              <w:pStyle w:val="ListParagraph"/>
+              <w:ind w:left="0"/>
+            </w:pPr>
+          </w:p>
+          <w:p>
+            <w:pPr>
+              <w:pStyle w:val="ListParagraph"/>
+              <w:ind w:left="0"/>
+            </w:pPr>
+          </w:p>
+          <w:p>
+            <w:pPr>
+              <w:pStyle w:val="ListParagraph"/>
+              <w:ind w:left="0"/>
+            </w:pPr>
+          </w:p>
+          <w:p>
+            <w:pPr>
+              <w:pStyle w:val="ListParagraph"/>
+              <w:ind w:left="0"/>
+            </w:pPr>
+          </w:p>
+          <w:p>
+            <w:pPr>
+              <w:pStyle w:val="ListParagraph"/>
+              <w:ind w:left="0"/>
+            </w:pPr>
+          </w:p>
+          <w:p>
+            <w:pPr>
+              <w:pStyle w:val="ListParagraph"/>
+              <w:ind w:left="0"/>
+            </w:pPr>
+          </w:p>
+          <w:p>
+            <w:pPr>
+              <w:pStyle w:val="ListParagraph"/>
+              <w:ind w:left="0"/>
+            </w:pPr>
+          </w:p>
+          <w:p>
+            <w:pPr>
+              <w:pStyle w:val="ListParagraph"/>
+              <w:ind w:left="0"/>
+            </w:pPr>
+            <w:r>
+              <w:t>Step 8</w:t>
+            </w:r>
+            <w:r>
+              <w:t xml:space="preserve">. Press up-arrow key or down-arrow key to adjust the shape of the 2D-view, such as pressing the up-arrow key for increasing the radius, and the down-arrow key for decreasing the radius. </w:t>
+            </w:r>
+          </w:p>
+          <w:p>
+            <w:pPr>
+              <w:pStyle w:val="ListParagraph"/>
+              <w:ind w:left="0"/>
+            </w:pPr>
+          </w:p>
+          <w:p>
+            <w:pPr>
+              <w:pStyle w:val="ListParagraph"/>
+              <w:ind w:left="0"/>
+            </w:pPr>
+          </w:p>
+          <w:p>
+            <w:pPr>
+              <w:pStyle w:val="ListParagraph"/>
+              <w:ind w:left="0"/>
+            </w:pPr>
+          </w:p>
+          <w:p>
+            <w:pPr>
+              <w:pStyle w:val="ListParagraph"/>
+              <w:ind w:left="0"/>
+            </w:pPr>
+            <w:r>
+              <w:t>Step 10</w:t>
+            </w:r>
+            <w:r>
+              <w:t>. Press the space bar to confirm the modification, or go ba</w:t>
+            </w:r>
+            <w:r>
+              <w:t>ck to Step 8</w:t>
+            </w:r>
+            <w:r>
+              <w:t xml:space="preserve"> to adjust again.</w:t>
+            </w:r>
+          </w:p>
+          <w:p>
+            <w:pPr>
+              <w:pStyle w:val="ListParagraph"/>
+              <w:ind w:left="0"/>
+            </w:pPr>
+          </w:p>
+          <w:p>
+            <w:pPr>
+              <w:pStyle w:val="ListParagraph"/>
+              <w:ind w:left="0"/>
+            </w:pPr>
+          </w:p>
+          <w:p>
+            <w:pPr>
+              <w:pStyle w:val="ListParagraph"/>
+              <w:ind w:left="0"/>
+            </w:pPr>
+          </w:p>
+          <w:p>
+            <w:pPr>
+              <w:pStyle w:val="ListParagraph"/>
+              <w:ind w:left="0"/>
+            </w:pPr>
+          </w:p>
+          <w:p>
+            <w:pPr>
+              <w:pStyle w:val="ListParagraph"/>
+              <w:ind w:left="0"/>
+            </w:pPr>
+          </w:p>
+          <w:p>
+            <w:pPr>
+              <w:pStyle w:val="ListParagraph"/>
+              <w:ind w:left="0"/>
+            </w:pPr>
+            <w:r>
+              <w:t>Step 11</w:t>
+            </w:r>
+            <w:r>
+              <w:t xml:space="preserve">. </w:t>
+            </w:r>
+            <w:r>
+              <w:t>Check if it is the end of the experiment.</w:t>
+            </w:r>
+          </w:p>
+        </w:tc>
+        <w:tc>
+          <w:tcPr>
+            <w:tcW w:w="3609" w:type="dxa"/>
+          </w:tcPr>
+          <w:p/>
+          <w:p/>
+          <w:p>
+            <w:pPr>
+              <w:pStyle w:val="ListParagraph"/>
+              <w:ind w:left="0"/>
+            </w:pPr>
           </w:p>
           <w:p>
             <w:pPr>
@@ -751,32 +866,32 @@
               <w:t>Step 3</w:t>
             </w:r>
             <w:r>
-              <w:t>. Show the string “Press Space Bar to Start” with section number and total number of sections.</w:t>
-            </w:r>
-          </w:p>
-          <w:p>
-            <w:pPr>
-              <w:pStyle w:val="ListParagraph"/>
-              <w:ind w:left="0"/>
-            </w:pPr>
-          </w:p>
-          <w:p>
-            <w:pPr>
-              <w:pStyle w:val="ListParagraph"/>
-              <w:ind w:left="0"/>
-            </w:pPr>
-          </w:p>
-          <w:p>
-            <w:pPr>
-              <w:pStyle w:val="ListParagraph"/>
-              <w:ind w:left="0"/>
-            </w:pPr>
-            <w:r>
-              <w:t>Step 5</w:t>
-            </w:r>
-            <w:r>
-              <w:t>. Choose one object from the object base.</w:t>
-            </w:r>
+              <w:t>. Show the st</w:t>
+            </w:r>
+            <w:r>
+              <w:t>ring “Press Space Bar to Start”.</w:t>
+            </w:r>
+          </w:p>
+          <w:p>
+            <w:pPr>
+              <w:pStyle w:val="ListParagraph"/>
+              <w:ind w:left="0"/>
+            </w:pPr>
+          </w:p>
+          <w:p>
+            <w:pPr>
+              <w:pStyle w:val="ListParagraph"/>
+              <w:ind w:left="0"/>
+            </w:pPr>
+            <w:r>
+              <w:t>Step 4. Check if it is the start of a new section.</w:t>
+            </w:r>
+          </w:p>
+          <w:p>
+            <w:pPr>
+              <w:pStyle w:val="ListParagraph"/>
+              <w:ind w:left="0"/>
+            </w:pPr>
           </w:p>
           <w:p>
             <w:pPr>
@@ -793,59 +908,98 @@
               <w:t>Step 6</w:t>
             </w:r>
             <w:r>
-              <w:t>. Show the 3D-view of the object from z-axis at the left part of the screen, and continually rotate it by the y-axis back and forth; Show the 2D-view of the object from the y-axis (top of the object) on the right part of the screen, using orthogonal projection. The shape of the 2D-view may be distorted (zoomed, enlarged, using a random radius etc.).</w:t>
-            </w:r>
-          </w:p>
-          <w:p>
-            <w:pPr>
-              <w:pStyle w:val="ListParagraph"/>
-              <w:ind w:left="0"/>
-            </w:pPr>
-          </w:p>
-          <w:p>
-            <w:pPr>
-              <w:pStyle w:val="ListParagraph"/>
-              <w:ind w:left="0"/>
-            </w:pPr>
-          </w:p>
-          <w:p>
-            <w:pPr>
-              <w:pStyle w:val="ListParagraph"/>
-              <w:ind w:left="0"/>
-            </w:pPr>
-          </w:p>
-          <w:p>
-            <w:pPr>
-              <w:pStyle w:val="ListParagraph"/>
-              <w:ind w:left="0"/>
-            </w:pPr>
-          </w:p>
-          <w:p>
-            <w:pPr>
-              <w:pStyle w:val="ListParagraph"/>
-              <w:ind w:left="0"/>
-            </w:pPr>
-          </w:p>
-          <w:p>
-            <w:pPr>
-              <w:pStyle w:val="ListParagraph"/>
-              <w:ind w:left="0"/>
-            </w:pPr>
-          </w:p>
-          <w:p>
-            <w:pPr>
-              <w:pStyle w:val="ListParagraph"/>
-              <w:ind w:left="0"/>
-            </w:pPr>
-          </w:p>
-          <w:p>
-            <w:pPr>
-              <w:pStyle w:val="ListParagraph"/>
-              <w:ind w:left="0"/>
-            </w:pPr>
+              <w:t xml:space="preserve">. Choose one object from the </w:t>
+            </w:r>
             <w:r>
               <w:lastRenderedPageBreak/>
-              <w:t>Step 8</w:t>
+              <w:t>object base</w:t>
+            </w:r>
+            <w:r>
+              <w:t xml:space="preserve"> randomly</w:t>
+            </w:r>
+            <w:r>
+              <w:t>, and randomly choose the parameters for the object, such as slant, rotation speed, height, tilt, project method in 2D-view and so on.</w:t>
+            </w:r>
+          </w:p>
+          <w:p>
+            <w:pPr>
+              <w:pStyle w:val="ListParagraph"/>
+              <w:ind w:left="0"/>
+            </w:pPr>
+          </w:p>
+          <w:p>
+            <w:pPr>
+              <w:pStyle w:val="ListParagraph"/>
+              <w:ind w:left="0"/>
+            </w:pPr>
+            <w:r>
+              <w:t>Step 7</w:t>
+            </w:r>
+            <w:r>
+              <w:t>.</w:t>
+            </w:r>
+            <w:r>
+              <w:t xml:space="preserve"> Show the 3D-view of the object </w:t>
+            </w:r>
+            <w:r>
+              <w:t xml:space="preserve">at the left part of the screen, and continually rotate it by the y-axis back and forth; Show the 2D-view of the object from the y-axis (top of the object) on the right part of the screen, using </w:t>
+            </w:r>
+            <w:r>
+              <w:t>selected</w:t>
+            </w:r>
+            <w:r>
+              <w:t xml:space="preserve"> projection</w:t>
+            </w:r>
+            <w:r>
+              <w:t xml:space="preserve"> mode</w:t>
+            </w:r>
+            <w:r>
+              <w:t>. The shape of the 2D-view may be distorted (zoomed, enlarged, using a random radius etc.).</w:t>
+            </w:r>
+          </w:p>
+          <w:p>
+            <w:pPr>
+              <w:pStyle w:val="ListParagraph"/>
+              <w:ind w:left="0"/>
+            </w:pPr>
+          </w:p>
+          <w:p>
+            <w:pPr>
+              <w:pStyle w:val="ListParagraph"/>
+              <w:ind w:left="0"/>
+            </w:pPr>
+          </w:p>
+          <w:p>
+            <w:pPr>
+              <w:pStyle w:val="ListParagraph"/>
+              <w:ind w:left="0"/>
+            </w:pPr>
+          </w:p>
+          <w:p>
+            <w:pPr>
+              <w:pStyle w:val="ListParagraph"/>
+              <w:ind w:left="0"/>
+            </w:pPr>
+          </w:p>
+          <w:p>
+            <w:pPr>
+              <w:pStyle w:val="ListParagraph"/>
+              <w:ind w:left="0"/>
+            </w:pPr>
+          </w:p>
+          <w:p>
+            <w:pPr>
+              <w:pStyle w:val="ListParagraph"/>
+              <w:ind w:left="0"/>
+            </w:pPr>
+          </w:p>
+          <w:p>
+            <w:pPr>
+              <w:pStyle w:val="ListParagraph"/>
+              <w:ind w:left="0"/>
+            </w:pPr>
+            <w:r>
+              <w:t>Step 9</w:t>
             </w:r>
             <w:r>
               <w:t>. Update the adjusted 2D-view according to the key the subject pressed.</w:t>
@@ -875,17 +1029,11 @@
               <w:ind w:left="0"/>
             </w:pPr>
             <w:r>
-              <w:t>Step 10</w:t>
-            </w:r>
-            <w:r>
-              <w:t xml:space="preserve">. Record the all available information of the trial, such as trial number, object number, initial aspect ratio, aspect ratio after adjustment, and so on. </w:t>
-            </w:r>
-          </w:p>
-          <w:p>
-            <w:pPr>
-              <w:pStyle w:val="ListParagraph"/>
-              <w:ind w:left="0"/>
-            </w:pPr>
+              <w:t>Step 11.</w:t>
+            </w:r>
+            <w:r>
+              <w:t xml:space="preserve"> Record the all available information of the trial, such as trial number, object number, initial aspect ratio, aspect ratio after adjustment, and so on. </w:t>
+            </w:r>
           </w:p>
           <w:p>
             <w:pPr>
@@ -930,7 +1078,1076 @@
             <w:tcW w:w="7218" w:type="dxa"/>
             <w:gridSpan w:val="2"/>
           </w:tcPr>
+          <w:p>
+            <w:r>
+              <w:t>Step 4. If it is the start of the new section, also show the progress on the screen in terms of sections, including current section number, and total number of sections.</w:t>
+            </w:r>
+          </w:p>
           <w:p/>
+          <w:p>
+            <w:r>
+              <w:t xml:space="preserve">Step 11. If it is not the end of the experiment, go back to step 3 </w:t>
+            </w:r>
+          </w:p>
+        </w:tc>
+      </w:tr>
+    </w:tbl>
+    <w:p/>
+    <w:tbl>
+      <w:tblPr>
+        <w:tblStyle w:val="TableGrid"/>
+        <w:tblpPr w:leftFromText="180" w:rightFromText="180" w:vertAnchor="text" w:horzAnchor="margin" w:tblpY="163"/>
+        <w:tblW w:w="0" w:type="auto"/>
+        <w:tblLook w:val="04A0"/>
+      </w:tblPr>
+      <w:tblGrid>
+        <w:gridCol w:w="2358"/>
+        <w:gridCol w:w="3609"/>
+        <w:gridCol w:w="3609"/>
+      </w:tblGrid>
+      <w:tr>
+        <w:tc>
+          <w:tcPr>
+            <w:tcW w:w="2358" w:type="dxa"/>
+          </w:tcPr>
+          <w:p>
+            <w:r>
+              <w:t>Use Case Name:</w:t>
+            </w:r>
+          </w:p>
+        </w:tc>
+        <w:tc>
+          <w:tcPr>
+            <w:tcW w:w="7218" w:type="dxa"/>
+            <w:gridSpan w:val="2"/>
+          </w:tcPr>
+          <w:p>
+            <w:r>
+              <w:t xml:space="preserve">Do the </w:t>
+            </w:r>
+            <w:r>
+              <w:t>practice</w:t>
+            </w:r>
+          </w:p>
+        </w:tc>
+      </w:tr>
+      <w:tr>
+        <w:tc>
+          <w:tcPr>
+            <w:tcW w:w="2358" w:type="dxa"/>
+          </w:tcPr>
+          <w:p>
+            <w:r>
+              <w:t>Use Case Number:</w:t>
+            </w:r>
+          </w:p>
+        </w:tc>
+        <w:tc>
+          <w:tcPr>
+            <w:tcW w:w="7218" w:type="dxa"/>
+            <w:gridSpan w:val="2"/>
+          </w:tcPr>
+          <w:p>
+            <w:r>
+              <w:t>#2</w:t>
+            </w:r>
+          </w:p>
+        </w:tc>
+      </w:tr>
+      <w:tr>
+        <w:tc>
+          <w:tcPr>
+            <w:tcW w:w="2358" w:type="dxa"/>
+          </w:tcPr>
+          <w:p>
+            <w:r>
+              <w:t>Actors:</w:t>
+            </w:r>
+          </w:p>
+        </w:tc>
+        <w:tc>
+          <w:tcPr>
+            <w:tcW w:w="7218" w:type="dxa"/>
+            <w:gridSpan w:val="2"/>
+          </w:tcPr>
+          <w:p>
+            <w:r>
+              <w:t>Subject, Researcher</w:t>
+            </w:r>
+          </w:p>
+        </w:tc>
+      </w:tr>
+      <w:tr>
+        <w:tc>
+          <w:tcPr>
+            <w:tcW w:w="2358" w:type="dxa"/>
+          </w:tcPr>
+          <w:p>
+            <w:r>
+              <w:lastRenderedPageBreak/>
+              <w:t>Description:</w:t>
+            </w:r>
+          </w:p>
+        </w:tc>
+        <w:tc>
+          <w:tcPr>
+            <w:tcW w:w="7218" w:type="dxa"/>
+            <w:gridSpan w:val="2"/>
+          </w:tcPr>
+          <w:p>
+            <w:r>
+              <w:t xml:space="preserve">Subject does the </w:t>
+            </w:r>
+            <w:r>
+              <w:t>practice</w:t>
+            </w:r>
+          </w:p>
+        </w:tc>
+      </w:tr>
+      <w:tr>
+        <w:tc>
+          <w:tcPr>
+            <w:tcW w:w="2358" w:type="dxa"/>
+          </w:tcPr>
+          <w:p>
+            <w:r>
+              <w:t>Pre-condition:</w:t>
+            </w:r>
+          </w:p>
+        </w:tc>
+        <w:tc>
+          <w:tcPr>
+            <w:tcW w:w="7218" w:type="dxa"/>
+            <w:gridSpan w:val="2"/>
+          </w:tcPr>
+          <w:p>
+            <w:r>
+              <w:t>N/A</w:t>
+            </w:r>
+          </w:p>
+        </w:tc>
+      </w:tr>
+      <w:tr>
+        <w:tc>
+          <w:tcPr>
+            <w:tcW w:w="2358" w:type="dxa"/>
+          </w:tcPr>
+          <w:p>
+            <w:r>
+              <w:t>Post-condition:</w:t>
+            </w:r>
+          </w:p>
+        </w:tc>
+        <w:tc>
+          <w:tcPr>
+            <w:tcW w:w="7218" w:type="dxa"/>
+            <w:gridSpan w:val="2"/>
+          </w:tcPr>
+          <w:p>
+            <w:r>
+              <w:t>N/A</w:t>
+            </w:r>
+          </w:p>
+        </w:tc>
+      </w:tr>
+      <w:tr>
+        <w:tc>
+          <w:tcPr>
+            <w:tcW w:w="2358" w:type="dxa"/>
+          </w:tcPr>
+          <w:p>
+            <w:r>
+              <w:t>Assumption:</w:t>
+            </w:r>
+          </w:p>
+        </w:tc>
+        <w:tc>
+          <w:tcPr>
+            <w:tcW w:w="7218" w:type="dxa"/>
+            <w:gridSpan w:val="2"/>
+          </w:tcPr>
+          <w:p>
+            <w:r>
+              <w:t xml:space="preserve">Researcher set the </w:t>
+            </w:r>
+            <w:r>
+              <w:t>practice</w:t>
+            </w:r>
+            <w:r>
+              <w:t xml:space="preserve"> mode in the configuration</w:t>
+            </w:r>
+          </w:p>
+        </w:tc>
+      </w:tr>
+      <w:tr>
+        <w:tc>
+          <w:tcPr>
+            <w:tcW w:w="2358" w:type="dxa"/>
+            <w:vMerge w:val="restart"/>
+          </w:tcPr>
+          <w:p>
+            <w:r>
+              <w:t>Typical course of events</w:t>
+            </w:r>
+          </w:p>
+        </w:tc>
+        <w:tc>
+          <w:tcPr>
+            <w:tcW w:w="3609" w:type="dxa"/>
+          </w:tcPr>
+          <w:p>
+            <w:pPr>
+              <w:jc w:val="center"/>
+            </w:pPr>
+            <w:r>
+              <w:t>Actors</w:t>
+            </w:r>
+          </w:p>
+        </w:tc>
+        <w:tc>
+          <w:tcPr>
+            <w:tcW w:w="3609" w:type="dxa"/>
+          </w:tcPr>
+          <w:p>
+            <w:pPr>
+              <w:jc w:val="center"/>
+            </w:pPr>
+            <w:r>
+              <w:t>System</w:t>
+            </w:r>
+          </w:p>
+        </w:tc>
+      </w:tr>
+      <w:tr>
+        <w:tc>
+          <w:tcPr>
+            <w:tcW w:w="2358" w:type="dxa"/>
+            <w:vMerge/>
+          </w:tcPr>
+          <w:p/>
+        </w:tc>
+        <w:tc>
+          <w:tcPr>
+            <w:tcW w:w="3609" w:type="dxa"/>
+          </w:tcPr>
+          <w:p>
+            <w:r>
+              <w:t>Step 1. Initiate the use case when the system is ready for the actor to carry out the experiment.</w:t>
+            </w:r>
+          </w:p>
+          <w:p/>
+          <w:p>
+            <w:r>
+              <w:t xml:space="preserve">Step 2. Include use case #3 “Configure”. </w:t>
+            </w:r>
+          </w:p>
+          <w:p/>
+          <w:p/>
+          <w:p/>
+          <w:p/>
+          <w:p/>
+          <w:p/>
+          <w:p>
+            <w:pPr>
+              <w:pStyle w:val="ListParagraph"/>
+              <w:ind w:left="0"/>
+            </w:pPr>
+            <w:r>
+              <w:t>Step 5. Press the space bar to start the experiment.</w:t>
+            </w:r>
+          </w:p>
+          <w:p>
+            <w:pPr>
+              <w:pStyle w:val="ListParagraph"/>
+              <w:ind w:left="0"/>
+            </w:pPr>
+          </w:p>
+          <w:p>
+            <w:pPr>
+              <w:pStyle w:val="ListParagraph"/>
+              <w:ind w:left="0"/>
+            </w:pPr>
+          </w:p>
+          <w:p>
+            <w:pPr>
+              <w:pStyle w:val="ListParagraph"/>
+              <w:ind w:left="0"/>
+            </w:pPr>
+          </w:p>
+          <w:p>
+            <w:pPr>
+              <w:pStyle w:val="ListParagraph"/>
+              <w:ind w:left="0"/>
+            </w:pPr>
+          </w:p>
+          <w:p>
+            <w:pPr>
+              <w:pStyle w:val="ListParagraph"/>
+              <w:ind w:left="0"/>
+            </w:pPr>
+          </w:p>
+          <w:p>
+            <w:pPr>
+              <w:pStyle w:val="ListParagraph"/>
+              <w:ind w:left="0"/>
+            </w:pPr>
+          </w:p>
+          <w:p>
+            <w:pPr>
+              <w:pStyle w:val="ListParagraph"/>
+              <w:ind w:left="0"/>
+            </w:pPr>
+          </w:p>
+          <w:p>
+            <w:pPr>
+              <w:pStyle w:val="ListParagraph"/>
+              <w:ind w:left="0"/>
+            </w:pPr>
+          </w:p>
+          <w:p>
+            <w:pPr>
+              <w:pStyle w:val="ListParagraph"/>
+              <w:ind w:left="0"/>
+            </w:pPr>
+          </w:p>
+          <w:p>
+            <w:pPr>
+              <w:pStyle w:val="ListParagraph"/>
+              <w:ind w:left="0"/>
+            </w:pPr>
+          </w:p>
+          <w:p>
+            <w:pPr>
+              <w:pStyle w:val="ListParagraph"/>
+              <w:ind w:left="0"/>
+            </w:pPr>
+          </w:p>
+          <w:p>
+            <w:pPr>
+              <w:pStyle w:val="ListParagraph"/>
+              <w:ind w:left="0"/>
+            </w:pPr>
+          </w:p>
+          <w:p>
+            <w:pPr>
+              <w:pStyle w:val="ListParagraph"/>
+              <w:ind w:left="0"/>
+            </w:pPr>
+          </w:p>
+          <w:p>
+            <w:pPr>
+              <w:pStyle w:val="ListParagraph"/>
+              <w:ind w:left="0"/>
+            </w:pPr>
+          </w:p>
+          <w:p>
+            <w:pPr>
+              <w:pStyle w:val="ListParagraph"/>
+              <w:ind w:left="0"/>
+            </w:pPr>
+          </w:p>
+          <w:p>
+            <w:pPr>
+              <w:pStyle w:val="ListParagraph"/>
+              <w:ind w:left="0"/>
+            </w:pPr>
+          </w:p>
+          <w:p>
+            <w:pPr>
+              <w:pStyle w:val="ListParagraph"/>
+              <w:ind w:left="0"/>
+            </w:pPr>
+          </w:p>
+          <w:p>
+            <w:pPr>
+              <w:pStyle w:val="ListParagraph"/>
+              <w:ind w:left="0"/>
+            </w:pPr>
+            <w:r>
+              <w:t xml:space="preserve">Step 8. Press up-arrow key or down-arrow key to adjust the shape of the 2D-view, such as pressing the up-arrow key for increasing the radius, and the down-arrow key for decreasing the radius. </w:t>
+            </w:r>
+          </w:p>
+          <w:p>
+            <w:pPr>
+              <w:pStyle w:val="ListParagraph"/>
+              <w:ind w:left="0"/>
+            </w:pPr>
+          </w:p>
+          <w:p>
+            <w:pPr>
+              <w:pStyle w:val="ListParagraph"/>
+              <w:ind w:left="0"/>
+            </w:pPr>
+          </w:p>
+          <w:p>
+            <w:pPr>
+              <w:pStyle w:val="ListParagraph"/>
+              <w:ind w:left="0"/>
+            </w:pPr>
+          </w:p>
+          <w:p>
+            <w:pPr>
+              <w:pStyle w:val="ListParagraph"/>
+              <w:ind w:left="0"/>
+            </w:pPr>
+            <w:r>
+              <w:t xml:space="preserve">Step 10. Press the space bar to confirm the modification, or go back </w:t>
+            </w:r>
+            <w:r>
+              <w:lastRenderedPageBreak/>
+              <w:t>to Step 8 to adjust again.</w:t>
+            </w:r>
+          </w:p>
+          <w:p>
+            <w:pPr>
+              <w:pStyle w:val="ListParagraph"/>
+              <w:ind w:left="0"/>
+            </w:pPr>
+          </w:p>
+          <w:p>
+            <w:pPr>
+              <w:pStyle w:val="ListParagraph"/>
+              <w:ind w:left="0"/>
+            </w:pPr>
+          </w:p>
+          <w:p>
+            <w:pPr>
+              <w:pStyle w:val="ListParagraph"/>
+              <w:ind w:left="0"/>
+            </w:pPr>
+          </w:p>
+          <w:p>
+            <w:pPr>
+              <w:pStyle w:val="ListParagraph"/>
+              <w:ind w:left="0"/>
+            </w:pPr>
+          </w:p>
+          <w:p>
+            <w:pPr>
+              <w:pStyle w:val="ListParagraph"/>
+              <w:ind w:left="0"/>
+            </w:pPr>
+          </w:p>
+          <w:p>
+            <w:pPr>
+              <w:pStyle w:val="ListParagraph"/>
+              <w:ind w:left="0"/>
+            </w:pPr>
+            <w:r>
+              <w:t>Step 11. Check if it is the end of the experiment.</w:t>
+            </w:r>
+          </w:p>
+        </w:tc>
+        <w:tc>
+          <w:tcPr>
+            <w:tcW w:w="3609" w:type="dxa"/>
+          </w:tcPr>
+          <w:p/>
+          <w:p/>
+          <w:p>
+            <w:pPr>
+              <w:pStyle w:val="ListParagraph"/>
+              <w:ind w:left="0"/>
+            </w:pPr>
+          </w:p>
+          <w:p>
+            <w:pPr>
+              <w:pStyle w:val="ListParagraph"/>
+              <w:ind w:left="0"/>
+            </w:pPr>
+          </w:p>
+          <w:p>
+            <w:pPr>
+              <w:pStyle w:val="ListParagraph"/>
+              <w:ind w:left="0"/>
+            </w:pPr>
+          </w:p>
+          <w:p>
+            <w:pPr>
+              <w:pStyle w:val="ListParagraph"/>
+              <w:ind w:left="0"/>
+            </w:pPr>
+          </w:p>
+          <w:p>
+            <w:pPr>
+              <w:pStyle w:val="ListParagraph"/>
+              <w:ind w:left="0"/>
+            </w:pPr>
+            <w:r>
+              <w:t>Step 3. Show the string “Press Space Bar to Start”.</w:t>
+            </w:r>
+          </w:p>
+          <w:p>
+            <w:pPr>
+              <w:pStyle w:val="ListParagraph"/>
+              <w:ind w:left="0"/>
+            </w:pPr>
+          </w:p>
+          <w:p>
+            <w:pPr>
+              <w:pStyle w:val="ListParagraph"/>
+              <w:ind w:left="0"/>
+            </w:pPr>
+            <w:r>
+              <w:t>Step 4. Check if it is the start of a new section.</w:t>
+            </w:r>
+          </w:p>
+          <w:p>
+            <w:pPr>
+              <w:pStyle w:val="ListParagraph"/>
+              <w:ind w:left="0"/>
+            </w:pPr>
+          </w:p>
+          <w:p>
+            <w:pPr>
+              <w:pStyle w:val="ListParagraph"/>
+              <w:ind w:left="0"/>
+            </w:pPr>
+          </w:p>
+          <w:p>
+            <w:pPr>
+              <w:pStyle w:val="ListParagraph"/>
+              <w:ind w:left="0"/>
+            </w:pPr>
+          </w:p>
+          <w:p>
+            <w:pPr>
+              <w:pStyle w:val="ListParagraph"/>
+              <w:ind w:left="0"/>
+            </w:pPr>
+            <w:r>
+              <w:t>Step 6. Choose one object from the object base randomly, and randomly choose the parameters for the object, such as slant, rotation speed, height, tilt, project method in 2D-view and so on.</w:t>
+            </w:r>
+          </w:p>
+          <w:p>
+            <w:pPr>
+              <w:pStyle w:val="ListParagraph"/>
+              <w:ind w:left="0"/>
+            </w:pPr>
+          </w:p>
+          <w:p>
+            <w:pPr>
+              <w:pStyle w:val="ListParagraph"/>
+              <w:ind w:left="0"/>
+            </w:pPr>
+            <w:r>
+              <w:t>Step 7. Show the 3D-view of the object at the left part of the screen, and continually rotate it by the y-axis back and forth; Show the 2D-view of the object from the y-axis (top of the object) on the right part of the screen, using selected projection mode. The shape of the 2D-view may be distorted (zoomed, enlarged, using a random radius etc.).</w:t>
+            </w:r>
+          </w:p>
+          <w:p>
+            <w:pPr>
+              <w:pStyle w:val="ListParagraph"/>
+              <w:ind w:left="0"/>
+            </w:pPr>
+          </w:p>
+          <w:p>
+            <w:pPr>
+              <w:pStyle w:val="ListParagraph"/>
+              <w:ind w:left="0"/>
+            </w:pPr>
+          </w:p>
+          <w:p>
+            <w:pPr>
+              <w:pStyle w:val="ListParagraph"/>
+              <w:ind w:left="0"/>
+            </w:pPr>
+          </w:p>
+          <w:p>
+            <w:pPr>
+              <w:pStyle w:val="ListParagraph"/>
+              <w:ind w:left="0"/>
+            </w:pPr>
+          </w:p>
+          <w:p>
+            <w:pPr>
+              <w:pStyle w:val="ListParagraph"/>
+              <w:ind w:left="0"/>
+            </w:pPr>
+          </w:p>
+          <w:p>
+            <w:pPr>
+              <w:pStyle w:val="ListParagraph"/>
+              <w:ind w:left="0"/>
+            </w:pPr>
+          </w:p>
+          <w:p>
+            <w:pPr>
+              <w:pStyle w:val="ListParagraph"/>
+              <w:ind w:left="0"/>
+            </w:pPr>
+            <w:r>
+              <w:t>Step 9. Update the adjusted 2D-view according to the key the subject pressed.</w:t>
+            </w:r>
+          </w:p>
+          <w:p>
+            <w:pPr>
+              <w:pStyle w:val="ListParagraph"/>
+              <w:ind w:left="0"/>
+            </w:pPr>
+          </w:p>
+          <w:p>
+            <w:pPr>
+              <w:pStyle w:val="ListParagraph"/>
+              <w:ind w:left="0"/>
+            </w:pPr>
+          </w:p>
+          <w:p>
+            <w:pPr>
+              <w:pStyle w:val="ListParagraph"/>
+              <w:ind w:left="0"/>
+            </w:pPr>
+          </w:p>
+          <w:p>
+            <w:pPr>
+              <w:pStyle w:val="ListParagraph"/>
+              <w:ind w:left="0"/>
+            </w:pPr>
+            <w:r>
+              <w:t xml:space="preserve">Step 11. </w:t>
+            </w:r>
+            <w:commentRangeStart w:id="0"/>
+            <w:r>
+              <w:t>Show</w:t>
+            </w:r>
+            <w:commentRangeEnd w:id="0"/>
+            <w:r>
+              <w:rPr>
+                <w:rStyle w:val="CommentReference"/>
+              </w:rPr>
+              <w:commentReference w:id="0"/>
+            </w:r>
+            <w:r>
+              <w:t xml:space="preserve"> the correct 2D-view of the object along with the one by the adjustment of the subject overlapped. The correct one should be in a different line style or color.</w:t>
+            </w:r>
+          </w:p>
+          <w:p>
+            <w:pPr>
+              <w:pStyle w:val="ListParagraph"/>
+              <w:ind w:left="0"/>
+            </w:pPr>
+          </w:p>
+          <w:p>
+            <w:pPr>
+              <w:pStyle w:val="ListParagraph"/>
+              <w:ind w:left="0"/>
+            </w:pPr>
+          </w:p>
+          <w:p>
+            <w:pPr>
+              <w:pStyle w:val="ListParagraph"/>
+              <w:ind w:left="0"/>
+            </w:pPr>
+            <w:r>
+              <w:t>Step 12. Show “</w:t>
+            </w:r>
+            <w:r>
+              <w:t>Practice</w:t>
+            </w:r>
+            <w:r>
+              <w:t xml:space="preserve"> finished” and exit the program.</w:t>
+            </w:r>
+          </w:p>
+        </w:tc>
+      </w:tr>
+      <w:tr>
+        <w:tc>
+          <w:tcPr>
+            <w:tcW w:w="2358" w:type="dxa"/>
+          </w:tcPr>
+          <w:p>
+            <w:r>
+              <w:lastRenderedPageBreak/>
+              <w:t>Alternative course of events</w:t>
+            </w:r>
+          </w:p>
+        </w:tc>
+        <w:tc>
+          <w:tcPr>
+            <w:tcW w:w="7218" w:type="dxa"/>
+            <w:gridSpan w:val="2"/>
+          </w:tcPr>
+          <w:p>
+            <w:r>
+              <w:t>Step 4. If it is the start of the new section, also show the progress on the screen in terms of sections, including current section number, and total number of sections.</w:t>
+            </w:r>
+          </w:p>
+          <w:p/>
+          <w:p>
+            <w:r>
+              <w:t xml:space="preserve">Step 11. If it is not the end of the experiment, go back to step 3 </w:t>
+            </w:r>
+          </w:p>
+        </w:tc>
+      </w:tr>
+    </w:tbl>
+    <w:p/>
+    <w:tbl>
+      <w:tblPr>
+        <w:tblStyle w:val="TableGrid"/>
+        <w:tblpPr w:leftFromText="180" w:rightFromText="180" w:vertAnchor="text" w:horzAnchor="margin" w:tblpY="163"/>
+        <w:tblW w:w="0" w:type="auto"/>
+        <w:tblLook w:val="04A0"/>
+      </w:tblPr>
+      <w:tblGrid>
+        <w:gridCol w:w="2358"/>
+        <w:gridCol w:w="3609"/>
+        <w:gridCol w:w="3609"/>
+      </w:tblGrid>
+      <w:tr>
+        <w:tc>
+          <w:tcPr>
+            <w:tcW w:w="2358" w:type="dxa"/>
+          </w:tcPr>
+          <w:p>
+            <w:r>
+              <w:t>Use Case Name:</w:t>
+            </w:r>
+          </w:p>
+        </w:tc>
+        <w:tc>
+          <w:tcPr>
+            <w:tcW w:w="7218" w:type="dxa"/>
+            <w:gridSpan w:val="2"/>
+          </w:tcPr>
+          <w:p>
+            <w:r>
+              <w:t>Configure</w:t>
+            </w:r>
+          </w:p>
+        </w:tc>
+      </w:tr>
+      <w:tr>
+        <w:tc>
+          <w:tcPr>
+            <w:tcW w:w="2358" w:type="dxa"/>
+          </w:tcPr>
+          <w:p>
+            <w:r>
+              <w:t>Use Case Number:</w:t>
+            </w:r>
+          </w:p>
+        </w:tc>
+        <w:tc>
+          <w:tcPr>
+            <w:tcW w:w="7218" w:type="dxa"/>
+            <w:gridSpan w:val="2"/>
+          </w:tcPr>
+          <w:p>
+            <w:r>
+              <w:t>#3</w:t>
+            </w:r>
+          </w:p>
+        </w:tc>
+      </w:tr>
+      <w:tr>
+        <w:tc>
+          <w:tcPr>
+            <w:tcW w:w="2358" w:type="dxa"/>
+          </w:tcPr>
+          <w:p>
+            <w:r>
+              <w:t>Actors:</w:t>
+            </w:r>
+          </w:p>
+        </w:tc>
+        <w:tc>
+          <w:tcPr>
+            <w:tcW w:w="7218" w:type="dxa"/>
+            <w:gridSpan w:val="2"/>
+          </w:tcPr>
+          <w:p>
+            <w:r>
+              <w:t>Researcher</w:t>
+            </w:r>
+          </w:p>
+        </w:tc>
+      </w:tr>
+      <w:tr>
+        <w:tc>
+          <w:tcPr>
+            <w:tcW w:w="2358" w:type="dxa"/>
+          </w:tcPr>
+          <w:p>
+            <w:r>
+              <w:t>Description:</w:t>
+            </w:r>
+          </w:p>
+        </w:tc>
+        <w:tc>
+          <w:tcPr>
+            <w:tcW w:w="7218" w:type="dxa"/>
+            <w:gridSpan w:val="2"/>
+          </w:tcPr>
+          <w:p>
+            <w:r>
+              <w:t>Researcher sets the configuration of the experiment before it starts</w:t>
+            </w:r>
+          </w:p>
+        </w:tc>
+      </w:tr>
+      <w:tr>
+        <w:tc>
+          <w:tcPr>
+            <w:tcW w:w="2358" w:type="dxa"/>
+          </w:tcPr>
+          <w:p>
+            <w:r>
+              <w:t>Pre-condition:</w:t>
+            </w:r>
+          </w:p>
+        </w:tc>
+        <w:tc>
+          <w:tcPr>
+            <w:tcW w:w="7218" w:type="dxa"/>
+            <w:gridSpan w:val="2"/>
+          </w:tcPr>
+          <w:p>
+            <w:r>
+              <w:t>N/A</w:t>
+            </w:r>
+          </w:p>
+        </w:tc>
+      </w:tr>
+      <w:tr>
+        <w:tc>
+          <w:tcPr>
+            <w:tcW w:w="2358" w:type="dxa"/>
+          </w:tcPr>
+          <w:p>
+            <w:r>
+              <w:t>Post-condition:</w:t>
+            </w:r>
+          </w:p>
+        </w:tc>
+        <w:tc>
+          <w:tcPr>
+            <w:tcW w:w="7218" w:type="dxa"/>
+            <w:gridSpan w:val="2"/>
+          </w:tcPr>
+          <w:p>
+            <w:r>
+              <w:t>N/A</w:t>
+            </w:r>
+          </w:p>
+        </w:tc>
+      </w:tr>
+      <w:tr>
+        <w:tc>
+          <w:tcPr>
+            <w:tcW w:w="2358" w:type="dxa"/>
+          </w:tcPr>
+          <w:p>
+            <w:r>
+              <w:t>Assumption:</w:t>
+            </w:r>
+          </w:p>
+        </w:tc>
+        <w:tc>
+          <w:tcPr>
+            <w:tcW w:w="7218" w:type="dxa"/>
+            <w:gridSpan w:val="2"/>
+          </w:tcPr>
+          <w:p>
+            <w:r>
+              <w:t>N/A</w:t>
+            </w:r>
+          </w:p>
+        </w:tc>
+      </w:tr>
+      <w:tr>
+        <w:tc>
+          <w:tcPr>
+            <w:tcW w:w="2358" w:type="dxa"/>
+            <w:vMerge w:val="restart"/>
+          </w:tcPr>
+          <w:p>
+            <w:r>
+              <w:t>Typical course of events</w:t>
+            </w:r>
+          </w:p>
+        </w:tc>
+        <w:tc>
+          <w:tcPr>
+            <w:tcW w:w="3609" w:type="dxa"/>
+          </w:tcPr>
+          <w:p>
+            <w:pPr>
+              <w:jc w:val="center"/>
+            </w:pPr>
+            <w:r>
+              <w:t>Actor</w:t>
+            </w:r>
+          </w:p>
+        </w:tc>
+        <w:tc>
+          <w:tcPr>
+            <w:tcW w:w="3609" w:type="dxa"/>
+          </w:tcPr>
+          <w:p>
+            <w:pPr>
+              <w:jc w:val="center"/>
+            </w:pPr>
+            <w:r>
+              <w:t>System</w:t>
+            </w:r>
+          </w:p>
+        </w:tc>
+      </w:tr>
+      <w:tr>
+        <w:tc>
+          <w:tcPr>
+            <w:tcW w:w="2358" w:type="dxa"/>
+            <w:vMerge/>
+          </w:tcPr>
+          <w:p/>
+        </w:tc>
+        <w:tc>
+          <w:tcPr>
+            <w:tcW w:w="3609" w:type="dxa"/>
+          </w:tcPr>
+          <w:p>
+            <w:r>
+              <w:t xml:space="preserve">Step 1. Initiate the use case when the system is </w:t>
+            </w:r>
+            <w:r>
+              <w:t>started and ready for configuration</w:t>
+            </w:r>
+          </w:p>
+          <w:p/>
+          <w:p/>
+          <w:p/>
+          <w:p>
+            <w:pPr>
+              <w:pStyle w:val="ListParagraph"/>
+              <w:ind w:left="0"/>
+            </w:pPr>
+          </w:p>
+          <w:p>
+            <w:pPr>
+              <w:pStyle w:val="ListParagraph"/>
+              <w:ind w:left="0"/>
+            </w:pPr>
+          </w:p>
+          <w:p>
+            <w:pPr>
+              <w:pStyle w:val="ListParagraph"/>
+              <w:ind w:left="0"/>
+            </w:pPr>
+          </w:p>
+          <w:p>
+            <w:pPr>
+              <w:pStyle w:val="ListParagraph"/>
+              <w:ind w:left="0"/>
+            </w:pPr>
+          </w:p>
+          <w:p>
+            <w:pPr>
+              <w:pStyle w:val="ListParagraph"/>
+              <w:ind w:left="0"/>
+            </w:pPr>
+          </w:p>
+          <w:p>
+            <w:pPr>
+              <w:pStyle w:val="ListParagraph"/>
+              <w:ind w:left="0"/>
+            </w:pPr>
+          </w:p>
+          <w:p>
+            <w:pPr>
+              <w:pStyle w:val="ListParagraph"/>
+              <w:ind w:left="0"/>
+            </w:pPr>
+          </w:p>
+          <w:p>
+            <w:pPr>
+              <w:pStyle w:val="ListParagraph"/>
+              <w:ind w:left="0"/>
+            </w:pPr>
+            <w:r>
+              <w:t>Step 3. Researcher sets and confirms the configuration on the configuration window.</w:t>
+            </w:r>
+          </w:p>
+        </w:tc>
+        <w:tc>
+          <w:tcPr>
+            <w:tcW w:w="3609" w:type="dxa"/>
+          </w:tcPr>
+          <w:p/>
+          <w:p/>
+          <w:p>
+            <w:pPr>
+              <w:pStyle w:val="ListParagraph"/>
+              <w:ind w:left="0"/>
+            </w:pPr>
+          </w:p>
+          <w:p>
+            <w:pPr>
+              <w:pStyle w:val="ListParagraph"/>
+              <w:ind w:left="0"/>
+            </w:pPr>
+            <w:r>
+              <w:t>Step 2</w:t>
+            </w:r>
+            <w:r>
+              <w:t>. Show the configuration windows. The window contains setting for the mode of the experiment (practice or not), number of sections, number of trials in each section,  whether using orthogonal projection or perspective projection or both in 2D-views, subject id, and automatically generated suggested output filename and so on.</w:t>
+            </w:r>
+          </w:p>
+          <w:p>
+            <w:pPr>
+              <w:pStyle w:val="ListParagraph"/>
+              <w:ind w:left="0"/>
+            </w:pPr>
+          </w:p>
+          <w:p>
+            <w:pPr>
+              <w:pStyle w:val="ListParagraph"/>
+              <w:ind w:left="0"/>
+            </w:pPr>
+          </w:p>
+          <w:p>
+            <w:pPr>
+              <w:pStyle w:val="ListParagraph"/>
+              <w:ind w:left="0"/>
+            </w:pPr>
+          </w:p>
+          <w:p>
+            <w:pPr>
+              <w:pStyle w:val="ListParagraph"/>
+              <w:ind w:left="0"/>
+            </w:pPr>
+            <w:r>
+              <w:t>Step 4. Initialize the system using the configuration and end the use case.</w:t>
+            </w:r>
+          </w:p>
+        </w:tc>
+      </w:tr>
+      <w:tr>
+        <w:tc>
+          <w:tcPr>
+            <w:tcW w:w="2358" w:type="dxa"/>
+          </w:tcPr>
+          <w:p>
+            <w:r>
+              <w:t>Alternative course of events</w:t>
+            </w:r>
+          </w:p>
+        </w:tc>
+        <w:tc>
+          <w:tcPr>
+            <w:tcW w:w="7218" w:type="dxa"/>
+            <w:gridSpan w:val="2"/>
+          </w:tcPr>
+          <w:p>
+            <w:r>
+              <w:t xml:space="preserve"> </w:t>
+            </w:r>
+            <w:r>
+              <w:t>N/</w:t>
+            </w:r>
+            <w:r>
+              <w:t>A</w:t>
+            </w:r>
+          </w:p>
         </w:tc>
       </w:tr>
     </w:tbl>
@@ -944,6 +2161,27 @@
     </w:sectPr>
   </w:body>
 </w:document>
+</file>
+
+<file path=word/comments.xml><?xml version="1.0" encoding="utf-8"?>
+<w:comments xmlns:ve="http://schemas.openxmlformats.org/markup-compatibility/2006" xmlns:o="urn:schemas-microsoft-com:office:office" xmlns:r="http://schemas.openxmlformats.org/officeDocument/2006/relationships" xmlns:m="http://schemas.openxmlformats.org/officeDocument/2006/math" xmlns:v="urn:schemas-microsoft-com:vml" xmlns:wp="http://schemas.openxmlformats.org/drawingml/2006/wordprocessingDrawing" xmlns:w10="urn:schemas-microsoft-com:office:word" xmlns:w="http://schemas.openxmlformats.org/wordprocessingml/2006/main" xmlns:wne="http://schemas.microsoft.com/office/word/2006/wordml">
+  <w:comment w:id="0" w:author="Wayne" w:date="2010-12-17T10:57:00Z" w:initials="W">
+    <w:p>
+      <w:pPr>
+        <w:pStyle w:val="CommentText"/>
+      </w:pPr>
+      <w:r>
+        <w:rPr>
+          <w:rStyle w:val="CommentReference"/>
+        </w:rPr>
+        <w:annotationRef/>
+      </w:r>
+      <w:r>
+        <w:t>How long does research expected to show it? Is it set by the configuration as well? Or go to next step by pressing the spacebar?</w:t>
+      </w:r>
+    </w:p>
+  </w:comment>
+</w:comments>
 </file>
 
 <file path=word/numbering.xml><?xml version="1.0" encoding="utf-8"?>
@@ -1977,6 +3215,82 @@
       <w:contextualSpacing/>
     </w:pPr>
   </w:style>
+  <w:style w:type="paragraph" w:styleId="Revision">
+    <w:name w:val="Revision"/>
+    <w:hidden/>
+    <w:uiPriority w:val="99"/>
+    <w:semiHidden/>
+    <w:rsid w:val="00523277"/>
+    <w:pPr>
+      <w:spacing w:after="0" w:line="240" w:lineRule="auto"/>
+    </w:pPr>
+  </w:style>
+  <w:style w:type="character" w:styleId="CommentReference">
+    <w:name w:val="annotation reference"/>
+    <w:basedOn w:val="DefaultParagraphFont"/>
+    <w:uiPriority w:val="99"/>
+    <w:semiHidden/>
+    <w:unhideWhenUsed/>
+    <w:rsid w:val="00523277"/>
+    <w:rPr>
+      <w:sz w:val="16"/>
+      <w:szCs w:val="16"/>
+    </w:rPr>
+  </w:style>
+  <w:style w:type="paragraph" w:styleId="CommentText">
+    <w:name w:val="annotation text"/>
+    <w:basedOn w:val="Normal"/>
+    <w:link w:val="CommentTextChar"/>
+    <w:uiPriority w:val="99"/>
+    <w:semiHidden/>
+    <w:unhideWhenUsed/>
+    <w:rsid w:val="00523277"/>
+    <w:pPr>
+      <w:spacing w:line="240" w:lineRule="auto"/>
+    </w:pPr>
+    <w:rPr>
+      <w:sz w:val="20"/>
+      <w:szCs w:val="20"/>
+    </w:rPr>
+  </w:style>
+  <w:style w:type="character" w:customStyle="1" w:styleId="CommentTextChar">
+    <w:name w:val="Comment Text Char"/>
+    <w:basedOn w:val="DefaultParagraphFont"/>
+    <w:link w:val="CommentText"/>
+    <w:uiPriority w:val="99"/>
+    <w:semiHidden/>
+    <w:rsid w:val="00523277"/>
+    <w:rPr>
+      <w:sz w:val="20"/>
+      <w:szCs w:val="20"/>
+    </w:rPr>
+  </w:style>
+  <w:style w:type="paragraph" w:styleId="CommentSubject">
+    <w:name w:val="annotation subject"/>
+    <w:basedOn w:val="CommentText"/>
+    <w:next w:val="CommentText"/>
+    <w:link w:val="CommentSubjectChar"/>
+    <w:uiPriority w:val="99"/>
+    <w:semiHidden/>
+    <w:unhideWhenUsed/>
+    <w:rsid w:val="00523277"/>
+    <w:rPr>
+      <w:b/>
+      <w:bCs/>
+    </w:rPr>
+  </w:style>
+  <w:style w:type="character" w:customStyle="1" w:styleId="CommentSubjectChar">
+    <w:name w:val="Comment Subject Char"/>
+    <w:basedOn w:val="CommentTextChar"/>
+    <w:link w:val="CommentSubject"/>
+    <w:uiPriority w:val="99"/>
+    <w:semiHidden/>
+    <w:rsid w:val="00523277"/>
+    <w:rPr>
+      <w:b/>
+      <w:bCs/>
+    </w:rPr>
+  </w:style>
 </w:styles>
 </file>
 
@@ -2044,35 +3358,6 @@
         </w:p>
       </w:docPartBody>
     </w:docPart>
-    <w:docPart>
-      <w:docPartPr>
-        <w:name w:val="404A6A281A3346EA9170BFDB0749E1A3"/>
-        <w:category>
-          <w:name w:val="General"/>
-          <w:gallery w:val="placeholder"/>
-        </w:category>
-        <w:types>
-          <w:type w:val="bbPlcHdr"/>
-        </w:types>
-        <w:behaviors>
-          <w:behavior w:val="content"/>
-        </w:behaviors>
-        <w:guid w:val="{2F831F56-0B81-41D3-858D-DD7B807593F8}"/>
-      </w:docPartPr>
-      <w:docPartBody>
-        <w:p>
-          <w:pPr>
-            <w:pStyle w:val="404A6A281A3346EA9170BFDB0749E1A3"/>
-          </w:pPr>
-          <w:r>
-            <w:rPr>
-              <w:rFonts w:asciiTheme="majorHAnsi" w:eastAsiaTheme="majorEastAsia" w:hAnsiTheme="majorHAnsi" w:cstheme="majorBidi"/>
-            </w:rPr>
-            <w:t>[Type the document subtitle]</w:t>
-          </w:r>
-        </w:p>
-      </w:docPartBody>
-    </w:docPart>
   </w:docParts>
 </w:glossaryDocument>
 </file>
@@ -2104,9 +3389,8 @@
     <w:panose1 w:val="020B0604030504040204"/>
     <w:charset w:val="00"/>
     <w:family w:val="swiss"/>
-    <w:notTrueType/>
     <w:pitch w:val="variable"/>
-    <w:sig w:usb0="00000003" w:usb1="00000000" w:usb2="00000000" w:usb3="00000000" w:csb0="00000001" w:csb1="00000000"/>
+    <w:sig w:usb0="61002A87" w:usb1="80000000" w:usb2="00000008" w:usb3="00000000" w:csb0="000101FF" w:csb1="00000000"/>
   </w:font>
 </w:fonts>
 </file>
@@ -2123,6 +3407,7 @@
     <w:rsidRoot w:val="005A505D"/>
     <w:rsid w:val="004867FF"/>
     <w:rsid w:val="005A505D"/>
+    <w:rsid w:val="00D24C9F"/>
   </w:rsids>
   <m:mathPr>
     <m:mathFont m:val="Cambria Math"/>
@@ -2669,7 +3954,7 @@
 </file>
 
 <file path=customXml/itemProps2.xml><?xml version="1.0" encoding="utf-8"?>
-<ds:datastoreItem xmlns:ds="http://schemas.openxmlformats.org/officeDocument/2006/customXml" ds:itemID="{7254CAD8-F5E2-429C-B811-6295F9ECD6C7}">
+<ds:datastoreItem xmlns:ds="http://schemas.openxmlformats.org/officeDocument/2006/customXml" ds:itemID="{4145A9F9-EADB-4B01-8CB4-C96E8908A4D2}">
   <ds:schemaRefs>
     <ds:schemaRef ds:uri="http://schemas.openxmlformats.org/officeDocument/2006/bibliography"/>
   </ds:schemaRefs>

</xml_diff>

<commit_message>
UseCaseDescription.docx, fix the wrong step numbers in use case #1 and use case #2
Add Class Analysis.docx, but it is in progress.
</commit_message>
<xml_diff>
--- a/Documents/UseCaseDescription.docx
+++ b/Documents/UseCaseDescription.docx
@@ -128,9 +128,6 @@
                 </w:rPr>
                 <w:alias w:val="Subtitle"/>
                 <w:id w:val="13406923"/>
-                <w:placeholder>
-                  <w:docPart w:val="404A6A281A3346EA9170BFDB0749E1A3"/>
-                </w:placeholder>
                 <w:dataBinding w:prefixMappings="xmlns:ns0='http://schemas.openxmlformats.org/package/2006/metadata/core-properties' xmlns:ns1='http://purl.org/dc/elements/1.1/'" w:xpath="/ns0:coreProperties[1]/ns1:subject[1]" w:storeItemID="{6C3C8BC8-F283-45AE-878A-BAB7291924A1}"/>
                 <w:text/>
               </w:sdtPr>
@@ -284,7 +281,23 @@
         <w:t xml:space="preserve">cases, </w:t>
       </w:r>
       <w:r>
-        <w:t>“DotheExperiment”. “DothePractice”</w:t>
+        <w:t>“</w:t>
+      </w:r>
+      <w:proofErr w:type="spellStart"/>
+      <w:r>
+        <w:t>DotheExperiment</w:t>
+      </w:r>
+      <w:proofErr w:type="spellEnd"/>
+      <w:r>
+        <w:t>”. “</w:t>
+      </w:r>
+      <w:proofErr w:type="spellStart"/>
+      <w:r>
+        <w:t>DothePractice</w:t>
+      </w:r>
+      <w:proofErr w:type="spellEnd"/>
+      <w:r>
+        <w:t>”</w:t>
       </w:r>
       <w:r>
         <w:t>,</w:t>
@@ -817,7 +830,10 @@
               <w:ind w:left="0"/>
             </w:pPr>
             <w:r>
-              <w:t>Step 11</w:t>
+              <w:t>Step 1</w:t>
+            </w:r>
+            <w:r>
+              <w:t>2</w:t>
             </w:r>
             <w:r>
               <w:t xml:space="preserve">. </w:t>
@@ -1053,7 +1069,10 @@
               <w:ind w:left="0"/>
             </w:pPr>
             <w:r>
-              <w:t>Step 12</w:t>
+              <w:t>Step 1</w:t>
+            </w:r>
+            <w:r>
+              <w:t>3</w:t>
             </w:r>
             <w:r>
               <w:t>. Show “Experiment finished” and exit the program.</w:t>
@@ -1086,7 +1105,13 @@
           <w:p/>
           <w:p>
             <w:r>
-              <w:t xml:space="preserve">Step 11. If it is not the end of the experiment, go back to step 3 </w:t>
+              <w:t>Step 1</w:t>
+            </w:r>
+            <w:r>
+              <w:t>2</w:t>
+            </w:r>
+            <w:r>
+              <w:t xml:space="preserve">. If it is not the end of the experiment, go back to step 3 </w:t>
             </w:r>
           </w:p>
         </w:tc>
@@ -1123,10 +1148,7 @@
           </w:tcPr>
           <w:p>
             <w:r>
-              <w:t xml:space="preserve">Do the </w:t>
-            </w:r>
-            <w:r>
-              <w:t>practice</w:t>
+              <w:t>Do the practice</w:t>
             </w:r>
           </w:p>
         </w:tc>
@@ -1196,10 +1218,7 @@
           </w:tcPr>
           <w:p>
             <w:r>
-              <w:t xml:space="preserve">Subject does the </w:t>
-            </w:r>
-            <w:r>
-              <w:t>practice</w:t>
+              <w:t>Subject does the practice</w:t>
             </w:r>
           </w:p>
         </w:tc>
@@ -1268,13 +1287,7 @@
           </w:tcPr>
           <w:p>
             <w:r>
-              <w:t xml:space="preserve">Researcher set the </w:t>
-            </w:r>
-            <w:r>
-              <w:t>practice</w:t>
-            </w:r>
-            <w:r>
-              <w:t xml:space="preserve"> mode in the configuration</w:t>
+              <w:t>Researcher set the practice mode in the configuration</w:t>
             </w:r>
           </w:p>
         </w:tc>
@@ -1534,7 +1547,13 @@
               <w:ind w:left="0"/>
             </w:pPr>
             <w:r>
-              <w:t>Step 11. Check if it is the end of the experiment.</w:t>
+              <w:t>Step 1</w:t>
+            </w:r>
+            <w:r>
+              <w:t>2</w:t>
+            </w:r>
+            <w:r>
+              <w:t>. Check if it is the end of the experiment.</w:t>
             </w:r>
           </w:p>
         </w:tc>
@@ -1738,7 +1757,13 @@
               <w:ind w:left="0"/>
             </w:pPr>
             <w:r>
-              <w:t>Step 12. Show “</w:t>
+              <w:t>Step 1</w:t>
+            </w:r>
+            <w:r>
+              <w:t>3</w:t>
+            </w:r>
+            <w:r>
+              <w:t>. Show “</w:t>
             </w:r>
             <w:r>
               <w:t>Practice</w:t>
@@ -1774,7 +1799,13 @@
           <w:p/>
           <w:p>
             <w:r>
-              <w:t xml:space="preserve">Step 11. If it is not the end of the experiment, go back to step 3 </w:t>
+              <w:t>Step 1</w:t>
+            </w:r>
+            <w:r>
+              <w:t>2</w:t>
+            </w:r>
+            <w:r>
+              <w:t xml:space="preserve">. If it is not the end of the experiment, go back to step 3 </w:t>
             </w:r>
           </w:p>
         </w:tc>
@@ -3326,38 +3357,6 @@
         </w:p>
       </w:docPartBody>
     </w:docPart>
-    <w:docPart>
-      <w:docPartPr>
-        <w:name w:val="904EB470EBE04637926D80F5184CE2D3"/>
-        <w:category>
-          <w:name w:val="General"/>
-          <w:gallery w:val="placeholder"/>
-        </w:category>
-        <w:types>
-          <w:type w:val="bbPlcHdr"/>
-        </w:types>
-        <w:behaviors>
-          <w:behavior w:val="content"/>
-        </w:behaviors>
-        <w:guid w:val="{B120256A-D100-48E4-8E7B-1EA706A91CA5}"/>
-      </w:docPartPr>
-      <w:docPartBody>
-        <w:p>
-          <w:pPr>
-            <w:pStyle w:val="904EB470EBE04637926D80F5184CE2D3"/>
-          </w:pPr>
-          <w:r>
-            <w:rPr>
-              <w:rFonts w:asciiTheme="majorHAnsi" w:eastAsiaTheme="majorEastAsia" w:hAnsiTheme="majorHAnsi" w:cstheme="majorBidi"/>
-              <w:color w:val="4F81BD" w:themeColor="accent1"/>
-              <w:sz w:val="80"/>
-              <w:szCs w:val="80"/>
-            </w:rPr>
-            <w:t>[Type the document title]</w:t>
-          </w:r>
-        </w:p>
-      </w:docPartBody>
-    </w:docPart>
   </w:docParts>
 </w:glossaryDocument>
 </file>
@@ -3405,6 +3404,7 @@
   </w:compat>
   <w:rsids>
     <w:rsidRoot w:val="005A505D"/>
+    <w:rsid w:val="000237F7"/>
     <w:rsid w:val="004867FF"/>
     <w:rsid w:val="005A505D"/>
     <w:rsid w:val="00D24C9F"/>
@@ -3954,7 +3954,7 @@
 </file>
 
 <file path=customXml/itemProps2.xml><?xml version="1.0" encoding="utf-8"?>
-<ds:datastoreItem xmlns:ds="http://schemas.openxmlformats.org/officeDocument/2006/customXml" ds:itemID="{4145A9F9-EADB-4B01-8CB4-C96E8908A4D2}">
+<ds:datastoreItem xmlns:ds="http://schemas.openxmlformats.org/officeDocument/2006/customXml" ds:itemID="{62CC34CB-68A8-4829-A647-CF47F5195B7B}">
   <ds:schemaRefs>
     <ds:schemaRef ds:uri="http://schemas.openxmlformats.org/officeDocument/2006/bibliography"/>
   </ds:schemaRefs>

</xml_diff>